<commit_message>
Updated workbook with the latest risks for the project.
</commit_message>
<xml_diff>
--- a/documentation/CPE 656 - Train Monitor Project - Project Management Workbook.docx
+++ b/documentation/CPE 656 - Train Monitor Project - Project Management Workbook.docx
@@ -106,13 +106,7 @@
         <w:rPr>
           <w:sz w:val="36"/>
         </w:rPr>
-        <w:t xml:space="preserve">Project Management </w:t>
-      </w:r>
-      <w:r>
-        <w:rPr>
-          <w:sz w:val="36"/>
-        </w:rPr>
-        <w:t>Workbook</w:t>
+        <w:t>Project Management Workbook</w:t>
       </w:r>
     </w:p>
     <w:p>
@@ -140,6 +134,10 @@
       <w:pPr>
         <w:pStyle w:val="Heading1"/>
         <w:pageBreakBefore/>
+        <w:numPr>
+          <w:ilvl w:val="0"/>
+          <w:numId w:val="1"/>
+        </w:numPr>
         <w:ind w:left="432" w:right="0" w:hanging="0"/>
         <w:jc w:val="center"/>
         <w:rPr/>
@@ -174,7 +172,7 @@
         </w:tblBorders>
         <w:tblCellMar>
           <w:top w:w="100" w:type="dxa"/>
-          <w:left w:w="90" w:type="dxa"/>
+          <w:left w:w="80" w:type="dxa"/>
           <w:bottom w:w="100" w:type="dxa"/>
           <w:right w:w="100" w:type="dxa"/>
         </w:tblCellMar>
@@ -200,15 +198,16 @@
               <w:right w:val="single" w:sz="8" w:space="0" w:color="000001"/>
               <w:insideV w:val="single" w:sz="8" w:space="0" w:color="000001"/>
             </w:tcBorders>
-            <w:shd w:fill="auto" w:val="clear"/>
-            <w:tcMar>
-              <w:left w:w="90" w:type="dxa"/>
+            <w:shd w:fill="FFFFFF" w:val="clear"/>
+            <w:tcMar>
+              <w:left w:w="80" w:type="dxa"/>
             </w:tcMar>
           </w:tcPr>
           <w:p>
             <w:pPr>
               <w:pStyle w:val="Normal"/>
               <w:widowControl w:val="false"/>
+              <w:spacing w:before="0" w:after="160"/>
               <w:rPr/>
             </w:pPr>
             <w:r>
@@ -228,15 +227,16 @@
               <w:right w:val="single" w:sz="8" w:space="0" w:color="000001"/>
               <w:insideV w:val="single" w:sz="8" w:space="0" w:color="000001"/>
             </w:tcBorders>
-            <w:shd w:fill="auto" w:val="clear"/>
-            <w:tcMar>
-              <w:left w:w="90" w:type="dxa"/>
+            <w:shd w:fill="FFFFFF" w:val="clear"/>
+            <w:tcMar>
+              <w:left w:w="80" w:type="dxa"/>
             </w:tcMar>
           </w:tcPr>
           <w:p>
             <w:pPr>
               <w:pStyle w:val="Normal"/>
               <w:widowControl w:val="false"/>
+              <w:spacing w:before="0" w:after="160"/>
               <w:rPr/>
             </w:pPr>
             <w:r>
@@ -256,15 +256,16 @@
               <w:right w:val="single" w:sz="8" w:space="0" w:color="000001"/>
               <w:insideV w:val="single" w:sz="8" w:space="0" w:color="000001"/>
             </w:tcBorders>
-            <w:shd w:fill="auto" w:val="clear"/>
-            <w:tcMar>
-              <w:left w:w="90" w:type="dxa"/>
+            <w:shd w:fill="FFFFFF" w:val="clear"/>
+            <w:tcMar>
+              <w:left w:w="80" w:type="dxa"/>
             </w:tcMar>
           </w:tcPr>
           <w:p>
             <w:pPr>
               <w:pStyle w:val="Normal"/>
               <w:widowControl w:val="false"/>
+              <w:spacing w:before="0" w:after="160"/>
               <w:rPr/>
             </w:pPr>
             <w:r>
@@ -284,15 +285,16 @@
               <w:right w:val="single" w:sz="8" w:space="0" w:color="000001"/>
               <w:insideV w:val="single" w:sz="8" w:space="0" w:color="000001"/>
             </w:tcBorders>
-            <w:shd w:fill="auto" w:val="clear"/>
-            <w:tcMar>
-              <w:left w:w="90" w:type="dxa"/>
+            <w:shd w:fill="FFFFFF" w:val="clear"/>
+            <w:tcMar>
+              <w:left w:w="80" w:type="dxa"/>
             </w:tcMar>
           </w:tcPr>
           <w:p>
             <w:pPr>
               <w:pStyle w:val="Normal"/>
               <w:widowControl w:val="false"/>
+              <w:spacing w:before="0" w:after="160"/>
               <w:rPr/>
             </w:pPr>
             <w:r>
@@ -317,15 +319,16 @@
               <w:right w:val="single" w:sz="8" w:space="0" w:color="000001"/>
               <w:insideV w:val="single" w:sz="8" w:space="0" w:color="000001"/>
             </w:tcBorders>
-            <w:shd w:fill="auto" w:val="clear"/>
-            <w:tcMar>
-              <w:left w:w="90" w:type="dxa"/>
+            <w:shd w:fill="FFFFFF" w:val="clear"/>
+            <w:tcMar>
+              <w:left w:w="80" w:type="dxa"/>
             </w:tcMar>
           </w:tcPr>
           <w:p>
             <w:pPr>
               <w:pStyle w:val="Normal"/>
               <w:widowControl w:val="false"/>
+              <w:spacing w:before="0" w:after="160"/>
               <w:rPr/>
             </w:pPr>
             <w:r>
@@ -345,15 +348,16 @@
               <w:right w:val="single" w:sz="8" w:space="0" w:color="000001"/>
               <w:insideV w:val="single" w:sz="8" w:space="0" w:color="000001"/>
             </w:tcBorders>
-            <w:shd w:fill="auto" w:val="clear"/>
-            <w:tcMar>
-              <w:left w:w="90" w:type="dxa"/>
+            <w:shd w:fill="FFFFFF" w:val="clear"/>
+            <w:tcMar>
+              <w:left w:w="80" w:type="dxa"/>
             </w:tcMar>
           </w:tcPr>
           <w:p>
             <w:pPr>
               <w:pStyle w:val="Normal"/>
               <w:widowControl w:val="false"/>
+              <w:spacing w:before="0" w:after="160"/>
               <w:rPr/>
             </w:pPr>
             <w:r>
@@ -373,15 +377,16 @@
               <w:right w:val="single" w:sz="8" w:space="0" w:color="000001"/>
               <w:insideV w:val="single" w:sz="8" w:space="0" w:color="000001"/>
             </w:tcBorders>
-            <w:shd w:fill="auto" w:val="clear"/>
-            <w:tcMar>
-              <w:left w:w="90" w:type="dxa"/>
+            <w:shd w:fill="FFFFFF" w:val="clear"/>
+            <w:tcMar>
+              <w:left w:w="80" w:type="dxa"/>
             </w:tcMar>
           </w:tcPr>
           <w:p>
             <w:pPr>
               <w:pStyle w:val="Normal"/>
               <w:widowControl w:val="false"/>
+              <w:spacing w:before="0" w:after="160"/>
               <w:rPr/>
             </w:pPr>
             <w:r>
@@ -401,9 +406,9 @@
               <w:right w:val="single" w:sz="8" w:space="0" w:color="000001"/>
               <w:insideV w:val="single" w:sz="8" w:space="0" w:color="000001"/>
             </w:tcBorders>
-            <w:shd w:fill="auto" w:val="clear"/>
-            <w:tcMar>
-              <w:left w:w="90" w:type="dxa"/>
+            <w:shd w:fill="FFFFFF" w:val="clear"/>
+            <w:tcMar>
+              <w:left w:w="80" w:type="dxa"/>
             </w:tcMar>
           </w:tcPr>
           <w:p>
@@ -432,6 +437,7 @@
             <w:pPr>
               <w:pStyle w:val="Normal"/>
               <w:widowControl w:val="false"/>
+              <w:spacing w:before="0" w:after="160"/>
               <w:rPr/>
             </w:pPr>
             <w:r>
@@ -456,15 +462,16 @@
               <w:right w:val="single" w:sz="8" w:space="0" w:color="000001"/>
               <w:insideV w:val="single" w:sz="8" w:space="0" w:color="000001"/>
             </w:tcBorders>
-            <w:shd w:fill="auto" w:val="clear"/>
-            <w:tcMar>
-              <w:left w:w="90" w:type="dxa"/>
+            <w:shd w:fill="FFFFFF" w:val="clear"/>
+            <w:tcMar>
+              <w:left w:w="80" w:type="dxa"/>
             </w:tcMar>
           </w:tcPr>
           <w:p>
             <w:pPr>
               <w:pStyle w:val="Normal"/>
               <w:widowControl w:val="false"/>
+              <w:spacing w:before="0" w:after="160"/>
               <w:rPr/>
             </w:pPr>
             <w:r>
@@ -484,15 +491,16 @@
               <w:right w:val="single" w:sz="8" w:space="0" w:color="000001"/>
               <w:insideV w:val="single" w:sz="8" w:space="0" w:color="000001"/>
             </w:tcBorders>
-            <w:shd w:fill="auto" w:val="clear"/>
-            <w:tcMar>
-              <w:left w:w="90" w:type="dxa"/>
+            <w:shd w:fill="FFFFFF" w:val="clear"/>
+            <w:tcMar>
+              <w:left w:w="80" w:type="dxa"/>
             </w:tcMar>
           </w:tcPr>
           <w:p>
             <w:pPr>
               <w:pStyle w:val="Normal"/>
               <w:widowControl w:val="false"/>
+              <w:spacing w:before="0" w:after="160"/>
               <w:rPr/>
             </w:pPr>
             <w:r>
@@ -512,15 +520,16 @@
               <w:right w:val="single" w:sz="8" w:space="0" w:color="000001"/>
               <w:insideV w:val="single" w:sz="8" w:space="0" w:color="000001"/>
             </w:tcBorders>
-            <w:shd w:fill="auto" w:val="clear"/>
-            <w:tcMar>
-              <w:left w:w="90" w:type="dxa"/>
+            <w:shd w:fill="FFFFFF" w:val="clear"/>
+            <w:tcMar>
+              <w:left w:w="80" w:type="dxa"/>
             </w:tcMar>
           </w:tcPr>
           <w:p>
             <w:pPr>
               <w:pStyle w:val="Normal"/>
               <w:widowControl w:val="false"/>
+              <w:spacing w:before="0" w:after="160"/>
               <w:rPr/>
             </w:pPr>
             <w:r>
@@ -540,15 +549,16 @@
               <w:right w:val="single" w:sz="8" w:space="0" w:color="000001"/>
               <w:insideV w:val="single" w:sz="8" w:space="0" w:color="000001"/>
             </w:tcBorders>
-            <w:shd w:fill="auto" w:val="clear"/>
-            <w:tcMar>
-              <w:left w:w="90" w:type="dxa"/>
+            <w:shd w:fill="FFFFFF" w:val="clear"/>
+            <w:tcMar>
+              <w:left w:w="80" w:type="dxa"/>
             </w:tcMar>
           </w:tcPr>
           <w:p>
             <w:pPr>
               <w:pStyle w:val="Normal"/>
               <w:widowControl w:val="false"/>
+              <w:spacing w:before="0" w:after="160"/>
               <w:rPr/>
             </w:pPr>
             <w:r>
@@ -573,19 +583,21 @@
               <w:right w:val="single" w:sz="8" w:space="0" w:color="000001"/>
               <w:insideV w:val="single" w:sz="8" w:space="0" w:color="000001"/>
             </w:tcBorders>
-            <w:shd w:fill="auto" w:val="clear"/>
-            <w:tcMar>
-              <w:left w:w="90" w:type="dxa"/>
+            <w:shd w:fill="FFFFFF" w:val="clear"/>
+            <w:tcMar>
+              <w:left w:w="80" w:type="dxa"/>
             </w:tcMar>
           </w:tcPr>
           <w:p>
             <w:pPr>
               <w:pStyle w:val="Normal"/>
               <w:widowControl w:val="false"/>
-              <w:rPr/>
-            </w:pPr>
-            <w:r>
-              <w:rPr/>
+              <w:spacing w:before="0" w:after="160"/>
+              <w:rPr/>
+            </w:pPr>
+            <w:r>
+              <w:rPr/>
+              <w:t>1.2</w:t>
             </w:r>
           </w:p>
         </w:tc>
@@ -600,19 +612,21 @@
               <w:right w:val="single" w:sz="8" w:space="0" w:color="000001"/>
               <w:insideV w:val="single" w:sz="8" w:space="0" w:color="000001"/>
             </w:tcBorders>
-            <w:shd w:fill="auto" w:val="clear"/>
-            <w:tcMar>
-              <w:left w:w="90" w:type="dxa"/>
+            <w:shd w:fill="FFFFFF" w:val="clear"/>
+            <w:tcMar>
+              <w:left w:w="80" w:type="dxa"/>
             </w:tcMar>
           </w:tcPr>
           <w:p>
             <w:pPr>
               <w:pStyle w:val="Normal"/>
               <w:widowControl w:val="false"/>
-              <w:rPr/>
-            </w:pPr>
-            <w:r>
-              <w:rPr/>
+              <w:spacing w:before="0" w:after="160"/>
+              <w:rPr/>
+            </w:pPr>
+            <w:r>
+              <w:rPr/>
+              <w:t>11/3/2015</w:t>
             </w:r>
           </w:p>
         </w:tc>
@@ -627,19 +641,21 @@
               <w:right w:val="single" w:sz="8" w:space="0" w:color="000001"/>
               <w:insideV w:val="single" w:sz="8" w:space="0" w:color="000001"/>
             </w:tcBorders>
-            <w:shd w:fill="auto" w:val="clear"/>
-            <w:tcMar>
-              <w:left w:w="90" w:type="dxa"/>
+            <w:shd w:fill="FFFFFF" w:val="clear"/>
+            <w:tcMar>
+              <w:left w:w="80" w:type="dxa"/>
             </w:tcMar>
           </w:tcPr>
           <w:p>
             <w:pPr>
               <w:pStyle w:val="Normal"/>
               <w:widowControl w:val="false"/>
-              <w:rPr/>
-            </w:pPr>
-            <w:r>
-              <w:rPr/>
+              <w:spacing w:before="0" w:after="160"/>
+              <w:rPr/>
+            </w:pPr>
+            <w:r>
+              <w:rPr/>
+              <w:t>Added Additional Risks Identified for the Project</w:t>
             </w:r>
           </w:p>
         </w:tc>
@@ -654,19 +670,21 @@
               <w:right w:val="single" w:sz="8" w:space="0" w:color="000001"/>
               <w:insideV w:val="single" w:sz="8" w:space="0" w:color="000001"/>
             </w:tcBorders>
-            <w:shd w:fill="auto" w:val="clear"/>
-            <w:tcMar>
-              <w:left w:w="90" w:type="dxa"/>
+            <w:shd w:fill="FFFFFF" w:val="clear"/>
+            <w:tcMar>
+              <w:left w:w="80" w:type="dxa"/>
             </w:tcMar>
           </w:tcPr>
           <w:p>
             <w:pPr>
               <w:pStyle w:val="Normal"/>
               <w:widowControl w:val="false"/>
-              <w:rPr/>
-            </w:pPr>
-            <w:r>
-              <w:rPr/>
+              <w:spacing w:before="0" w:after="160"/>
+              <w:rPr/>
+            </w:pPr>
+            <w:r>
+              <w:rPr/>
+              <w:t>Corey Sanders</w:t>
             </w:r>
           </w:p>
         </w:tc>
@@ -686,15 +704,16 @@
               <w:right w:val="single" w:sz="8" w:space="0" w:color="000001"/>
               <w:insideV w:val="single" w:sz="8" w:space="0" w:color="000001"/>
             </w:tcBorders>
-            <w:shd w:fill="auto" w:val="clear"/>
-            <w:tcMar>
-              <w:left w:w="90" w:type="dxa"/>
+            <w:shd w:fill="FFFFFF" w:val="clear"/>
+            <w:tcMar>
+              <w:left w:w="80" w:type="dxa"/>
             </w:tcMar>
           </w:tcPr>
           <w:p>
             <w:pPr>
               <w:pStyle w:val="Normal"/>
               <w:widowControl w:val="false"/>
+              <w:spacing w:before="0" w:after="160"/>
               <w:rPr/>
             </w:pPr>
             <w:r>
@@ -713,15 +732,16 @@
               <w:right w:val="single" w:sz="8" w:space="0" w:color="000001"/>
               <w:insideV w:val="single" w:sz="8" w:space="0" w:color="000001"/>
             </w:tcBorders>
-            <w:shd w:fill="auto" w:val="clear"/>
-            <w:tcMar>
-              <w:left w:w="90" w:type="dxa"/>
+            <w:shd w:fill="FFFFFF" w:val="clear"/>
+            <w:tcMar>
+              <w:left w:w="80" w:type="dxa"/>
             </w:tcMar>
           </w:tcPr>
           <w:p>
             <w:pPr>
               <w:pStyle w:val="Normal"/>
               <w:widowControl w:val="false"/>
+              <w:spacing w:before="0" w:after="160"/>
               <w:rPr/>
             </w:pPr>
             <w:r>
@@ -740,15 +760,16 @@
               <w:right w:val="single" w:sz="8" w:space="0" w:color="000001"/>
               <w:insideV w:val="single" w:sz="8" w:space="0" w:color="000001"/>
             </w:tcBorders>
-            <w:shd w:fill="auto" w:val="clear"/>
-            <w:tcMar>
-              <w:left w:w="90" w:type="dxa"/>
+            <w:shd w:fill="FFFFFF" w:val="clear"/>
+            <w:tcMar>
+              <w:left w:w="80" w:type="dxa"/>
             </w:tcMar>
           </w:tcPr>
           <w:p>
             <w:pPr>
               <w:pStyle w:val="Normal"/>
               <w:widowControl w:val="false"/>
+              <w:spacing w:before="0" w:after="160"/>
               <w:rPr/>
             </w:pPr>
             <w:r>
@@ -767,15 +788,16 @@
               <w:right w:val="single" w:sz="8" w:space="0" w:color="000001"/>
               <w:insideV w:val="single" w:sz="8" w:space="0" w:color="000001"/>
             </w:tcBorders>
-            <w:shd w:fill="auto" w:val="clear"/>
-            <w:tcMar>
-              <w:left w:w="90" w:type="dxa"/>
+            <w:shd w:fill="FFFFFF" w:val="clear"/>
+            <w:tcMar>
+              <w:left w:w="80" w:type="dxa"/>
             </w:tcMar>
           </w:tcPr>
           <w:p>
             <w:pPr>
               <w:pStyle w:val="Normal"/>
               <w:widowControl w:val="false"/>
+              <w:spacing w:before="0" w:after="160"/>
               <w:rPr/>
             </w:pPr>
             <w:r>
@@ -799,15 +821,16 @@
               <w:right w:val="single" w:sz="8" w:space="0" w:color="000001"/>
               <w:insideV w:val="single" w:sz="8" w:space="0" w:color="000001"/>
             </w:tcBorders>
-            <w:shd w:fill="auto" w:val="clear"/>
-            <w:tcMar>
-              <w:left w:w="90" w:type="dxa"/>
+            <w:shd w:fill="FFFFFF" w:val="clear"/>
+            <w:tcMar>
+              <w:left w:w="80" w:type="dxa"/>
             </w:tcMar>
           </w:tcPr>
           <w:p>
             <w:pPr>
               <w:pStyle w:val="Normal"/>
               <w:widowControl w:val="false"/>
+              <w:spacing w:before="0" w:after="160"/>
               <w:rPr/>
             </w:pPr>
             <w:r>
@@ -826,15 +849,16 @@
               <w:right w:val="single" w:sz="8" w:space="0" w:color="000001"/>
               <w:insideV w:val="single" w:sz="8" w:space="0" w:color="000001"/>
             </w:tcBorders>
-            <w:shd w:fill="auto" w:val="clear"/>
-            <w:tcMar>
-              <w:left w:w="90" w:type="dxa"/>
+            <w:shd w:fill="FFFFFF" w:val="clear"/>
+            <w:tcMar>
+              <w:left w:w="80" w:type="dxa"/>
             </w:tcMar>
           </w:tcPr>
           <w:p>
             <w:pPr>
               <w:pStyle w:val="Normal"/>
               <w:widowControl w:val="false"/>
+              <w:spacing w:before="0" w:after="160"/>
               <w:rPr/>
             </w:pPr>
             <w:r>
@@ -853,15 +877,16 @@
               <w:right w:val="single" w:sz="8" w:space="0" w:color="000001"/>
               <w:insideV w:val="single" w:sz="8" w:space="0" w:color="000001"/>
             </w:tcBorders>
-            <w:shd w:fill="auto" w:val="clear"/>
-            <w:tcMar>
-              <w:left w:w="90" w:type="dxa"/>
+            <w:shd w:fill="FFFFFF" w:val="clear"/>
+            <w:tcMar>
+              <w:left w:w="80" w:type="dxa"/>
             </w:tcMar>
           </w:tcPr>
           <w:p>
             <w:pPr>
               <w:pStyle w:val="Normal"/>
               <w:widowControl w:val="false"/>
+              <w:spacing w:before="0" w:after="160"/>
               <w:rPr/>
             </w:pPr>
             <w:r>
@@ -880,15 +905,16 @@
               <w:right w:val="single" w:sz="8" w:space="0" w:color="000001"/>
               <w:insideV w:val="single" w:sz="8" w:space="0" w:color="000001"/>
             </w:tcBorders>
-            <w:shd w:fill="auto" w:val="clear"/>
-            <w:tcMar>
-              <w:left w:w="90" w:type="dxa"/>
+            <w:shd w:fill="FFFFFF" w:val="clear"/>
+            <w:tcMar>
+              <w:left w:w="80" w:type="dxa"/>
             </w:tcMar>
           </w:tcPr>
           <w:p>
             <w:pPr>
               <w:pStyle w:val="Normal"/>
               <w:widowControl w:val="false"/>
+              <w:spacing w:before="0" w:after="160"/>
               <w:rPr/>
             </w:pPr>
             <w:r>
@@ -912,15 +938,16 @@
               <w:right w:val="single" w:sz="8" w:space="0" w:color="000001"/>
               <w:insideV w:val="single" w:sz="8" w:space="0" w:color="000001"/>
             </w:tcBorders>
-            <w:shd w:fill="auto" w:val="clear"/>
-            <w:tcMar>
-              <w:left w:w="90" w:type="dxa"/>
+            <w:shd w:fill="FFFFFF" w:val="clear"/>
+            <w:tcMar>
+              <w:left w:w="80" w:type="dxa"/>
             </w:tcMar>
           </w:tcPr>
           <w:p>
             <w:pPr>
               <w:pStyle w:val="Normal"/>
               <w:widowControl w:val="false"/>
+              <w:spacing w:before="0" w:after="160"/>
               <w:rPr/>
             </w:pPr>
             <w:r>
@@ -939,15 +966,16 @@
               <w:right w:val="single" w:sz="8" w:space="0" w:color="000001"/>
               <w:insideV w:val="single" w:sz="8" w:space="0" w:color="000001"/>
             </w:tcBorders>
-            <w:shd w:fill="auto" w:val="clear"/>
-            <w:tcMar>
-              <w:left w:w="90" w:type="dxa"/>
+            <w:shd w:fill="FFFFFF" w:val="clear"/>
+            <w:tcMar>
+              <w:left w:w="80" w:type="dxa"/>
             </w:tcMar>
           </w:tcPr>
           <w:p>
             <w:pPr>
               <w:pStyle w:val="Normal"/>
               <w:widowControl w:val="false"/>
+              <w:spacing w:before="0" w:after="160"/>
               <w:rPr/>
             </w:pPr>
             <w:r>
@@ -966,15 +994,16 @@
               <w:right w:val="single" w:sz="8" w:space="0" w:color="000001"/>
               <w:insideV w:val="single" w:sz="8" w:space="0" w:color="000001"/>
             </w:tcBorders>
-            <w:shd w:fill="auto" w:val="clear"/>
-            <w:tcMar>
-              <w:left w:w="90" w:type="dxa"/>
+            <w:shd w:fill="FFFFFF" w:val="clear"/>
+            <w:tcMar>
+              <w:left w:w="80" w:type="dxa"/>
             </w:tcMar>
           </w:tcPr>
           <w:p>
             <w:pPr>
               <w:pStyle w:val="Normal"/>
               <w:widowControl w:val="false"/>
+              <w:spacing w:before="0" w:after="160"/>
               <w:rPr/>
             </w:pPr>
             <w:r>
@@ -993,15 +1022,16 @@
               <w:right w:val="single" w:sz="8" w:space="0" w:color="000001"/>
               <w:insideV w:val="single" w:sz="8" w:space="0" w:color="000001"/>
             </w:tcBorders>
-            <w:shd w:fill="auto" w:val="clear"/>
-            <w:tcMar>
-              <w:left w:w="90" w:type="dxa"/>
+            <w:shd w:fill="FFFFFF" w:val="clear"/>
+            <w:tcMar>
+              <w:left w:w="80" w:type="dxa"/>
             </w:tcMar>
           </w:tcPr>
           <w:p>
             <w:pPr>
               <w:pStyle w:val="Normal"/>
               <w:widowControl w:val="false"/>
+              <w:spacing w:before="0" w:after="160"/>
               <w:rPr/>
             </w:pPr>
             <w:r>
@@ -1025,15 +1055,16 @@
               <w:right w:val="single" w:sz="8" w:space="0" w:color="000001"/>
               <w:insideV w:val="single" w:sz="8" w:space="0" w:color="000001"/>
             </w:tcBorders>
-            <w:shd w:fill="auto" w:val="clear"/>
-            <w:tcMar>
-              <w:left w:w="90" w:type="dxa"/>
+            <w:shd w:fill="FFFFFF" w:val="clear"/>
+            <w:tcMar>
+              <w:left w:w="80" w:type="dxa"/>
             </w:tcMar>
           </w:tcPr>
           <w:p>
             <w:pPr>
               <w:pStyle w:val="Normal"/>
               <w:widowControl w:val="false"/>
+              <w:spacing w:before="0" w:after="160"/>
               <w:rPr/>
             </w:pPr>
             <w:r>
@@ -1052,15 +1083,16 @@
               <w:right w:val="single" w:sz="8" w:space="0" w:color="000001"/>
               <w:insideV w:val="single" w:sz="8" w:space="0" w:color="000001"/>
             </w:tcBorders>
-            <w:shd w:fill="auto" w:val="clear"/>
-            <w:tcMar>
-              <w:left w:w="90" w:type="dxa"/>
+            <w:shd w:fill="FFFFFF" w:val="clear"/>
+            <w:tcMar>
+              <w:left w:w="80" w:type="dxa"/>
             </w:tcMar>
           </w:tcPr>
           <w:p>
             <w:pPr>
               <w:pStyle w:val="Normal"/>
               <w:widowControl w:val="false"/>
+              <w:spacing w:before="0" w:after="160"/>
               <w:rPr/>
             </w:pPr>
             <w:r>
@@ -1079,15 +1111,16 @@
               <w:right w:val="single" w:sz="8" w:space="0" w:color="000001"/>
               <w:insideV w:val="single" w:sz="8" w:space="0" w:color="000001"/>
             </w:tcBorders>
-            <w:shd w:fill="auto" w:val="clear"/>
-            <w:tcMar>
-              <w:left w:w="90" w:type="dxa"/>
+            <w:shd w:fill="FFFFFF" w:val="clear"/>
+            <w:tcMar>
+              <w:left w:w="80" w:type="dxa"/>
             </w:tcMar>
           </w:tcPr>
           <w:p>
             <w:pPr>
               <w:pStyle w:val="Normal"/>
               <w:widowControl w:val="false"/>
+              <w:spacing w:before="0" w:after="160"/>
               <w:rPr/>
             </w:pPr>
             <w:r>
@@ -1106,15 +1139,16 @@
               <w:right w:val="single" w:sz="8" w:space="0" w:color="000001"/>
               <w:insideV w:val="single" w:sz="8" w:space="0" w:color="000001"/>
             </w:tcBorders>
-            <w:shd w:fill="auto" w:val="clear"/>
-            <w:tcMar>
-              <w:left w:w="90" w:type="dxa"/>
+            <w:shd w:fill="FFFFFF" w:val="clear"/>
+            <w:tcMar>
+              <w:left w:w="80" w:type="dxa"/>
             </w:tcMar>
           </w:tcPr>
           <w:p>
             <w:pPr>
               <w:pStyle w:val="Normal"/>
               <w:widowControl w:val="false"/>
+              <w:spacing w:before="0" w:after="160"/>
               <w:rPr/>
             </w:pPr>
             <w:r>
@@ -1138,15 +1172,16 @@
               <w:right w:val="single" w:sz="8" w:space="0" w:color="000001"/>
               <w:insideV w:val="single" w:sz="8" w:space="0" w:color="000001"/>
             </w:tcBorders>
-            <w:shd w:fill="auto" w:val="clear"/>
-            <w:tcMar>
-              <w:left w:w="90" w:type="dxa"/>
+            <w:shd w:fill="FFFFFF" w:val="clear"/>
+            <w:tcMar>
+              <w:left w:w="80" w:type="dxa"/>
             </w:tcMar>
           </w:tcPr>
           <w:p>
             <w:pPr>
               <w:pStyle w:val="Normal"/>
               <w:widowControl w:val="false"/>
+              <w:spacing w:before="0" w:after="160"/>
               <w:rPr/>
             </w:pPr>
             <w:r>
@@ -1165,15 +1200,16 @@
               <w:right w:val="single" w:sz="8" w:space="0" w:color="000001"/>
               <w:insideV w:val="single" w:sz="8" w:space="0" w:color="000001"/>
             </w:tcBorders>
-            <w:shd w:fill="auto" w:val="clear"/>
-            <w:tcMar>
-              <w:left w:w="90" w:type="dxa"/>
+            <w:shd w:fill="FFFFFF" w:val="clear"/>
+            <w:tcMar>
+              <w:left w:w="80" w:type="dxa"/>
             </w:tcMar>
           </w:tcPr>
           <w:p>
             <w:pPr>
               <w:pStyle w:val="Normal"/>
               <w:widowControl w:val="false"/>
+              <w:spacing w:before="0" w:after="160"/>
               <w:rPr/>
             </w:pPr>
             <w:r>
@@ -1192,15 +1228,16 @@
               <w:right w:val="single" w:sz="8" w:space="0" w:color="000001"/>
               <w:insideV w:val="single" w:sz="8" w:space="0" w:color="000001"/>
             </w:tcBorders>
-            <w:shd w:fill="auto" w:val="clear"/>
-            <w:tcMar>
-              <w:left w:w="90" w:type="dxa"/>
+            <w:shd w:fill="FFFFFF" w:val="clear"/>
+            <w:tcMar>
+              <w:left w:w="80" w:type="dxa"/>
             </w:tcMar>
           </w:tcPr>
           <w:p>
             <w:pPr>
               <w:pStyle w:val="Normal"/>
               <w:widowControl w:val="false"/>
+              <w:spacing w:before="0" w:after="160"/>
               <w:rPr/>
             </w:pPr>
             <w:r>
@@ -1219,15 +1256,16 @@
               <w:right w:val="single" w:sz="8" w:space="0" w:color="000001"/>
               <w:insideV w:val="single" w:sz="8" w:space="0" w:color="000001"/>
             </w:tcBorders>
-            <w:shd w:fill="auto" w:val="clear"/>
-            <w:tcMar>
-              <w:left w:w="90" w:type="dxa"/>
+            <w:shd w:fill="FFFFFF" w:val="clear"/>
+            <w:tcMar>
+              <w:left w:w="80" w:type="dxa"/>
             </w:tcMar>
           </w:tcPr>
           <w:p>
             <w:pPr>
               <w:pStyle w:val="Normal"/>
               <w:widowControl w:val="false"/>
+              <w:spacing w:before="0" w:after="160"/>
               <w:rPr/>
             </w:pPr>
             <w:r>
@@ -1251,15 +1289,16 @@
               <w:right w:val="single" w:sz="8" w:space="0" w:color="000001"/>
               <w:insideV w:val="single" w:sz="8" w:space="0" w:color="000001"/>
             </w:tcBorders>
-            <w:shd w:fill="auto" w:val="clear"/>
-            <w:tcMar>
-              <w:left w:w="90" w:type="dxa"/>
+            <w:shd w:fill="FFFFFF" w:val="clear"/>
+            <w:tcMar>
+              <w:left w:w="80" w:type="dxa"/>
             </w:tcMar>
           </w:tcPr>
           <w:p>
             <w:pPr>
               <w:pStyle w:val="Normal"/>
               <w:widowControl w:val="false"/>
+              <w:spacing w:before="0" w:after="160"/>
               <w:rPr/>
             </w:pPr>
             <w:r>
@@ -1278,15 +1317,16 @@
               <w:right w:val="single" w:sz="8" w:space="0" w:color="000001"/>
               <w:insideV w:val="single" w:sz="8" w:space="0" w:color="000001"/>
             </w:tcBorders>
-            <w:shd w:fill="auto" w:val="clear"/>
-            <w:tcMar>
-              <w:left w:w="90" w:type="dxa"/>
+            <w:shd w:fill="FFFFFF" w:val="clear"/>
+            <w:tcMar>
+              <w:left w:w="80" w:type="dxa"/>
             </w:tcMar>
           </w:tcPr>
           <w:p>
             <w:pPr>
               <w:pStyle w:val="Normal"/>
               <w:widowControl w:val="false"/>
+              <w:spacing w:before="0" w:after="160"/>
               <w:rPr/>
             </w:pPr>
             <w:r>
@@ -1305,15 +1345,16 @@
               <w:right w:val="single" w:sz="8" w:space="0" w:color="000001"/>
               <w:insideV w:val="single" w:sz="8" w:space="0" w:color="000001"/>
             </w:tcBorders>
-            <w:shd w:fill="auto" w:val="clear"/>
-            <w:tcMar>
-              <w:left w:w="90" w:type="dxa"/>
+            <w:shd w:fill="FFFFFF" w:val="clear"/>
+            <w:tcMar>
+              <w:left w:w="80" w:type="dxa"/>
             </w:tcMar>
           </w:tcPr>
           <w:p>
             <w:pPr>
               <w:pStyle w:val="Normal"/>
               <w:widowControl w:val="false"/>
+              <w:spacing w:before="0" w:after="160"/>
               <w:rPr/>
             </w:pPr>
             <w:r>
@@ -1332,15 +1373,16 @@
               <w:right w:val="single" w:sz="8" w:space="0" w:color="000001"/>
               <w:insideV w:val="single" w:sz="8" w:space="0" w:color="000001"/>
             </w:tcBorders>
-            <w:shd w:fill="auto" w:val="clear"/>
-            <w:tcMar>
-              <w:left w:w="90" w:type="dxa"/>
+            <w:shd w:fill="FFFFFF" w:val="clear"/>
+            <w:tcMar>
+              <w:left w:w="80" w:type="dxa"/>
             </w:tcMar>
           </w:tcPr>
           <w:p>
             <w:pPr>
               <w:pStyle w:val="Normal"/>
               <w:widowControl w:val="false"/>
+              <w:spacing w:before="0" w:after="160"/>
               <w:rPr/>
             </w:pPr>
             <w:r>
@@ -1979,7 +2021,7 @@
         <w:fldChar w:fldCharType="begin"/>
       </w:r>
       <w:r>
-        <w:instrText> SEQ "Figure" \*Arabic </w:instrText>
+        <w:instrText> SEQ ""Figure"" \*Arabic </w:instrText>
       </w:r>
       <w:r>
         <w:fldChar w:fldCharType="separate"/>
@@ -2015,7 +2057,7 @@
         </w:tblCellMar>
       </w:tblPr>
       <w:tblGrid>
-        <w:gridCol w:w="4681"/>
+        <w:gridCol w:w="4680"/>
         <w:gridCol w:w="4669"/>
       </w:tblGrid>
       <w:tr>
@@ -2024,7 +2066,7 @@
         </w:trPr>
         <w:tc>
           <w:tcPr>
-            <w:tcW w:w="4681" w:type="dxa"/>
+            <w:tcW w:w="4680" w:type="dxa"/>
             <w:tcBorders>
               <w:top w:val="nil"/>
               <w:left w:val="nil"/>
@@ -2095,7 +2137,7 @@
         </w:trPr>
         <w:tc>
           <w:tcPr>
-            <w:tcW w:w="4681" w:type="dxa"/>
+            <w:tcW w:w="4680" w:type="dxa"/>
             <w:tcBorders>
               <w:top w:val="nil"/>
               <w:left w:val="single" w:sz="4" w:space="0" w:color="00000A"/>
@@ -2106,7 +2148,7 @@
             </w:tcBorders>
             <w:shd w:fill="C0C0C0" w:val="clear"/>
             <w:tcMar>
-              <w:left w:w="108" w:type="dxa"/>
+              <w:left w:w="103" w:type="dxa"/>
             </w:tcMar>
           </w:tcPr>
           <w:p>
@@ -2159,7 +2201,7 @@
         </w:trPr>
         <w:tc>
           <w:tcPr>
-            <w:tcW w:w="4681" w:type="dxa"/>
+            <w:tcW w:w="4680" w:type="dxa"/>
             <w:tcBorders>
               <w:top w:val="nil"/>
               <w:left w:val="single" w:sz="4" w:space="0" w:color="00000A"/>
@@ -2168,9 +2210,9 @@
               <w:right w:val="nil"/>
               <w:insideV w:val="nil"/>
             </w:tcBorders>
-            <w:shd w:fill="auto" w:val="clear"/>
-            <w:tcMar>
-              <w:left w:w="108" w:type="dxa"/>
+            <w:shd w:fill="FFFFFF" w:val="clear"/>
+            <w:tcMar>
+              <w:left w:w="103" w:type="dxa"/>
             </w:tcMar>
           </w:tcPr>
           <w:p>
@@ -2202,7 +2244,7 @@
               <w:right w:val="single" w:sz="4" w:space="0" w:color="00000A"/>
               <w:insideV w:val="single" w:sz="4" w:space="0" w:color="00000A"/>
             </w:tcBorders>
-            <w:shd w:fill="auto" w:val="clear"/>
+            <w:shd w:fill="FFFFFF" w:val="clear"/>
           </w:tcPr>
           <w:p>
             <w:pPr>
@@ -2223,7 +2265,7 @@
         </w:trPr>
         <w:tc>
           <w:tcPr>
-            <w:tcW w:w="4681" w:type="dxa"/>
+            <w:tcW w:w="4680" w:type="dxa"/>
             <w:tcBorders>
               <w:top w:val="nil"/>
               <w:left w:val="single" w:sz="4" w:space="0" w:color="00000A"/>
@@ -2234,7 +2276,7 @@
             </w:tcBorders>
             <w:shd w:fill="C0C0C0" w:val="clear"/>
             <w:tcMar>
-              <w:left w:w="108" w:type="dxa"/>
+              <w:left w:w="103" w:type="dxa"/>
             </w:tcMar>
           </w:tcPr>
           <w:p>
@@ -2287,7 +2329,7 @@
         </w:trPr>
         <w:tc>
           <w:tcPr>
-            <w:tcW w:w="4681" w:type="dxa"/>
+            <w:tcW w:w="4680" w:type="dxa"/>
             <w:tcBorders>
               <w:top w:val="nil"/>
               <w:left w:val="single" w:sz="4" w:space="0" w:color="00000A"/>
@@ -2296,9 +2338,9 @@
               <w:right w:val="single" w:sz="4" w:space="0" w:color="00000A"/>
               <w:insideV w:val="single" w:sz="4" w:space="0" w:color="00000A"/>
             </w:tcBorders>
-            <w:shd w:fill="auto" w:val="clear"/>
-            <w:tcMar>
-              <w:left w:w="108" w:type="dxa"/>
+            <w:shd w:fill="FFFFFF" w:val="clear"/>
+            <w:tcMar>
+              <w:left w:w="103" w:type="dxa"/>
             </w:tcMar>
           </w:tcPr>
           <w:p>
@@ -2330,9 +2372,9 @@
               <w:right w:val="single" w:sz="4" w:space="0" w:color="00000A"/>
               <w:insideV w:val="single" w:sz="4" w:space="0" w:color="00000A"/>
             </w:tcBorders>
-            <w:shd w:fill="auto" w:val="clear"/>
-            <w:tcMar>
-              <w:left w:w="108" w:type="dxa"/>
+            <w:shd w:fill="FFFFFF" w:val="clear"/>
+            <w:tcMar>
+              <w:left w:w="103" w:type="dxa"/>
             </w:tcMar>
           </w:tcPr>
           <w:p>
@@ -2354,7 +2396,7 @@
         </w:trPr>
         <w:tc>
           <w:tcPr>
-            <w:tcW w:w="4681" w:type="dxa"/>
+            <w:tcW w:w="4680" w:type="dxa"/>
             <w:tcBorders>
               <w:top w:val="nil"/>
               <w:left w:val="single" w:sz="4" w:space="0" w:color="00000A"/>
@@ -2365,7 +2407,7 @@
             </w:tcBorders>
             <w:shd w:fill="C0C0C0" w:val="clear"/>
             <w:tcMar>
-              <w:left w:w="108" w:type="dxa"/>
+              <w:left w:w="103" w:type="dxa"/>
             </w:tcMar>
           </w:tcPr>
           <w:p>
@@ -2418,7 +2460,7 @@
         </w:trPr>
         <w:tc>
           <w:tcPr>
-            <w:tcW w:w="4681" w:type="dxa"/>
+            <w:tcW w:w="4680" w:type="dxa"/>
             <w:tcBorders>
               <w:top w:val="nil"/>
               <w:left w:val="single" w:sz="4" w:space="0" w:color="00000A"/>
@@ -2427,9 +2469,9 @@
               <w:right w:val="nil"/>
               <w:insideV w:val="nil"/>
             </w:tcBorders>
-            <w:shd w:fill="auto" w:val="clear"/>
-            <w:tcMar>
-              <w:left w:w="108" w:type="dxa"/>
+            <w:shd w:fill="FFFFFF" w:val="clear"/>
+            <w:tcMar>
+              <w:left w:w="103" w:type="dxa"/>
             </w:tcMar>
           </w:tcPr>
           <w:p>
@@ -2461,7 +2503,7 @@
               <w:right w:val="single" w:sz="4" w:space="0" w:color="00000A"/>
               <w:insideV w:val="single" w:sz="4" w:space="0" w:color="00000A"/>
             </w:tcBorders>
-            <w:shd w:fill="auto" w:val="clear"/>
+            <w:shd w:fill="FFFFFF" w:val="clear"/>
           </w:tcPr>
           <w:p>
             <w:pPr>
@@ -2482,7 +2524,7 @@
         </w:trPr>
         <w:tc>
           <w:tcPr>
-            <w:tcW w:w="4681" w:type="dxa"/>
+            <w:tcW w:w="4680" w:type="dxa"/>
             <w:tcBorders>
               <w:top w:val="nil"/>
               <w:left w:val="single" w:sz="4" w:space="0" w:color="00000A"/>
@@ -2493,7 +2535,7 @@
             </w:tcBorders>
             <w:shd w:fill="C0C0C0" w:val="clear"/>
             <w:tcMar>
-              <w:left w:w="108" w:type="dxa"/>
+              <w:left w:w="103" w:type="dxa"/>
             </w:tcMar>
           </w:tcPr>
           <w:p>
@@ -2546,7 +2588,7 @@
         </w:trPr>
         <w:tc>
           <w:tcPr>
-            <w:tcW w:w="4681" w:type="dxa"/>
+            <w:tcW w:w="4680" w:type="dxa"/>
             <w:tcBorders>
               <w:top w:val="nil"/>
               <w:left w:val="single" w:sz="4" w:space="0" w:color="00000A"/>
@@ -2555,9 +2597,9 @@
               <w:right w:val="single" w:sz="4" w:space="0" w:color="00000A"/>
               <w:insideV w:val="single" w:sz="4" w:space="0" w:color="00000A"/>
             </w:tcBorders>
-            <w:shd w:fill="auto" w:val="clear"/>
-            <w:tcMar>
-              <w:left w:w="108" w:type="dxa"/>
+            <w:shd w:fill="FFFFFF" w:val="clear"/>
+            <w:tcMar>
+              <w:left w:w="103" w:type="dxa"/>
             </w:tcMar>
           </w:tcPr>
           <w:p>
@@ -2589,9 +2631,9 @@
               <w:right w:val="single" w:sz="4" w:space="0" w:color="00000A"/>
               <w:insideV w:val="single" w:sz="4" w:space="0" w:color="00000A"/>
             </w:tcBorders>
-            <w:shd w:fill="auto" w:val="clear"/>
-            <w:tcMar>
-              <w:left w:w="108" w:type="dxa"/>
+            <w:shd w:fill="FFFFFF" w:val="clear"/>
+            <w:tcMar>
+              <w:left w:w="103" w:type="dxa"/>
             </w:tcMar>
           </w:tcPr>
           <w:p>
@@ -2661,8 +2703,8 @@
         </w:numPr>
         <w:rPr/>
       </w:pPr>
-      <w:bookmarkStart w:id="4" w:name="_Toc405229136"/>
-      <w:bookmarkStart w:id="5" w:name="_Toc432397513"/>
+      <w:bookmarkStart w:id="4" w:name="_Toc4323975131"/>
+      <w:bookmarkStart w:id="5" w:name="_Toc4052291361"/>
       <w:bookmarkEnd w:id="4"/>
       <w:bookmarkEnd w:id="5"/>
       <w:r>
@@ -3336,6 +3378,93 @@
     </w:p>
     <w:p>
       <w:pPr>
+        <w:pStyle w:val="ListParagraph"/>
+        <w:numPr>
+          <w:ilvl w:val="0"/>
+          <w:numId w:val="4"/>
+        </w:numPr>
+        <w:rPr/>
+      </w:pPr>
+      <w:r>
+        <w:rPr/>
+        <w:t>Estimation of Position from RFID Tag Detection</w:t>
+      </w:r>
+    </w:p>
+    <w:p>
+      <w:pPr>
+        <w:pStyle w:val="ListParagraph"/>
+        <w:numPr>
+          <w:ilvl w:val="0"/>
+          <w:numId w:val="4"/>
+        </w:numPr>
+        <w:ind w:left="2160" w:right="0" w:hanging="360"/>
+        <w:rPr/>
+      </w:pPr>
+      <w:r>
+        <w:rPr/>
+        <w:t xml:space="preserve">RFID Tags are intended to be used by the project to correct position estimates calculated by acceleration and orientation changes measured from IMUs. There is, however, an unknown amount of latency between when the test rail car cross a RFID tag and when the RFID tag reader reports the identity of the tag that was crossed. As a result the precise time that the test rail car crosses the tag, cannot be determined from the RFID reader alone. </w:t>
+      </w:r>
+    </w:p>
+    <w:p>
+      <w:pPr>
+        <w:pStyle w:val="ListParagraph"/>
+        <w:numPr>
+          <w:ilvl w:val="0"/>
+          <w:numId w:val="4"/>
+        </w:numPr>
+        <w:rPr/>
+      </w:pPr>
+      <w:r>
+        <w:rPr/>
+        <w:t>Interfacing with Optical Sensor to Determine Time that RFID Tags Are Detected</w:t>
+      </w:r>
+    </w:p>
+    <w:p>
+      <w:pPr>
+        <w:pStyle w:val="ListParagraph"/>
+        <w:numPr>
+          <w:ilvl w:val="0"/>
+          <w:numId w:val="4"/>
+        </w:numPr>
+        <w:ind w:left="2160" w:right="0" w:hanging="360"/>
+        <w:rPr/>
+      </w:pPr>
+      <w:r>
+        <w:rPr/>
+        <w:t>The current plan for addressing the risk of resolving latency between RFID tag readings and when the test rail car actually crosses the tag involves adding a new peripheral to the test rail car. It will be an optical sensor that detects when tag is crossed. Using this sensor, adds to the scope of work necessary to get the system to work, and adds to the concern of having enough time to complete the project. The sensor also represents another point of failure for the system that needs to be accounted for in test and design.</w:t>
+      </w:r>
+    </w:p>
+    <w:p>
+      <w:pPr>
+        <w:pStyle w:val="ListParagraph"/>
+        <w:numPr>
+          <w:ilvl w:val="0"/>
+          <w:numId w:val="4"/>
+        </w:numPr>
+        <w:rPr/>
+      </w:pPr>
+      <w:r>
+        <w:rPr/>
+        <w:t>Accuracy of Laser Tape Measurers</w:t>
+      </w:r>
+    </w:p>
+    <w:p>
+      <w:pPr>
+        <w:pStyle w:val="ListParagraph"/>
+        <w:numPr>
+          <w:ilvl w:val="0"/>
+          <w:numId w:val="4"/>
+        </w:numPr>
+        <w:ind w:left="2160" w:right="0" w:hanging="360"/>
+        <w:rPr/>
+      </w:pPr>
+      <w:r>
+        <w:rPr/>
+        <w:t>The current plan for collecting track geometry data involves using multiple laser tape measurers to triangulate each position of interest on the train track. The tape measurers have been reported to measure within an sixteenth of an inch for over 90 feet. It is however, uncertain, about how accurately we can measure in practice the position of object on the track with them.</w:t>
+      </w:r>
+    </w:p>
+    <w:p>
+      <w:pPr>
         <w:pStyle w:val="Normal"/>
         <w:rPr/>
       </w:pPr>
@@ -3369,7 +3498,7 @@
     <w:tbl>
       <w:tblPr>
         <w:jc w:val="left"/>
-        <w:tblInd w:w="0" w:type="dxa"/>
+        <w:tblInd w:w="-5" w:type="dxa"/>
         <w:tblBorders>
           <w:top w:val="single" w:sz="4" w:space="0" w:color="00000A"/>
           <w:left w:val="single" w:sz="4" w:space="0" w:color="00000A"/>
@@ -3380,21 +3509,21 @@
         </w:tblBorders>
         <w:tblCellMar>
           <w:top w:w="0" w:type="dxa"/>
-          <w:left w:w="108" w:type="dxa"/>
+          <w:left w:w="103" w:type="dxa"/>
           <w:bottom w:w="0" w:type="dxa"/>
           <w:right w:w="108" w:type="dxa"/>
         </w:tblCellMar>
       </w:tblPr>
       <w:tblGrid>
         <w:gridCol w:w="1378"/>
-        <w:gridCol w:w="1057"/>
-        <w:gridCol w:w="909"/>
+        <w:gridCol w:w="1056"/>
+        <w:gridCol w:w="908"/>
         <w:gridCol w:w="908"/>
         <w:gridCol w:w="1099"/>
         <w:gridCol w:w="1008"/>
-        <w:gridCol w:w="955"/>
+        <w:gridCol w:w="954"/>
         <w:gridCol w:w="1331"/>
-        <w:gridCol w:w="704"/>
+        <w:gridCol w:w="707"/>
       </w:tblGrid>
       <w:tr>
         <w:trPr>
@@ -3411,9 +3540,9 @@
               <w:right w:val="single" w:sz="4" w:space="0" w:color="00000A"/>
               <w:insideV w:val="single" w:sz="4" w:space="0" w:color="00000A"/>
             </w:tcBorders>
-            <w:shd w:fill="auto" w:val="clear"/>
-            <w:tcMar>
-              <w:left w:w="108" w:type="dxa"/>
+            <w:shd w:fill="FFFFFF" w:val="clear"/>
+            <w:tcMar>
+              <w:left w:w="103" w:type="dxa"/>
             </w:tcMar>
           </w:tcPr>
           <w:p>
@@ -3430,7 +3559,7 @@
         </w:tc>
         <w:tc>
           <w:tcPr>
-            <w:tcW w:w="1057" w:type="dxa"/>
+            <w:tcW w:w="1056" w:type="dxa"/>
             <w:tcBorders>
               <w:top w:val="single" w:sz="4" w:space="0" w:color="00000A"/>
               <w:left w:val="single" w:sz="4" w:space="0" w:color="00000A"/>
@@ -3439,9 +3568,9 @@
               <w:right w:val="single" w:sz="4" w:space="0" w:color="00000A"/>
               <w:insideV w:val="single" w:sz="4" w:space="0" w:color="00000A"/>
             </w:tcBorders>
-            <w:shd w:fill="auto" w:val="clear"/>
-            <w:tcMar>
-              <w:left w:w="108" w:type="dxa"/>
+            <w:shd w:fill="FFFFFF" w:val="clear"/>
+            <w:tcMar>
+              <w:left w:w="103" w:type="dxa"/>
             </w:tcMar>
           </w:tcPr>
           <w:p>
@@ -3458,7 +3587,7 @@
         </w:tc>
         <w:tc>
           <w:tcPr>
-            <w:tcW w:w="909" w:type="dxa"/>
+            <w:tcW w:w="908" w:type="dxa"/>
             <w:tcBorders>
               <w:top w:val="single" w:sz="4" w:space="0" w:color="00000A"/>
               <w:left w:val="single" w:sz="4" w:space="0" w:color="00000A"/>
@@ -3467,9 +3596,9 @@
               <w:right w:val="single" w:sz="4" w:space="0" w:color="00000A"/>
               <w:insideV w:val="single" w:sz="4" w:space="0" w:color="00000A"/>
             </w:tcBorders>
-            <w:shd w:fill="auto" w:val="clear"/>
-            <w:tcMar>
-              <w:left w:w="108" w:type="dxa"/>
+            <w:shd w:fill="FFFFFF" w:val="clear"/>
+            <w:tcMar>
+              <w:left w:w="103" w:type="dxa"/>
             </w:tcMar>
           </w:tcPr>
           <w:p>
@@ -3495,9 +3624,9 @@
               <w:right w:val="single" w:sz="4" w:space="0" w:color="00000A"/>
               <w:insideV w:val="single" w:sz="4" w:space="0" w:color="00000A"/>
             </w:tcBorders>
-            <w:shd w:fill="auto" w:val="clear"/>
-            <w:tcMar>
-              <w:left w:w="108" w:type="dxa"/>
+            <w:shd w:fill="FFFFFF" w:val="clear"/>
+            <w:tcMar>
+              <w:left w:w="103" w:type="dxa"/>
             </w:tcMar>
           </w:tcPr>
           <w:p>
@@ -3523,9 +3652,9 @@
               <w:right w:val="single" w:sz="4" w:space="0" w:color="00000A"/>
               <w:insideV w:val="single" w:sz="4" w:space="0" w:color="00000A"/>
             </w:tcBorders>
-            <w:shd w:fill="auto" w:val="clear"/>
-            <w:tcMar>
-              <w:left w:w="108" w:type="dxa"/>
+            <w:shd w:fill="FFFFFF" w:val="clear"/>
+            <w:tcMar>
+              <w:left w:w="103" w:type="dxa"/>
             </w:tcMar>
           </w:tcPr>
           <w:p>
@@ -3551,9 +3680,9 @@
               <w:right w:val="single" w:sz="4" w:space="0" w:color="00000A"/>
               <w:insideV w:val="single" w:sz="4" w:space="0" w:color="00000A"/>
             </w:tcBorders>
-            <w:shd w:fill="auto" w:val="clear"/>
-            <w:tcMar>
-              <w:left w:w="108" w:type="dxa"/>
+            <w:shd w:fill="FFFFFF" w:val="clear"/>
+            <w:tcMar>
+              <w:left w:w="103" w:type="dxa"/>
             </w:tcMar>
           </w:tcPr>
           <w:p>
@@ -3570,7 +3699,7 @@
         </w:tc>
         <w:tc>
           <w:tcPr>
-            <w:tcW w:w="955" w:type="dxa"/>
+            <w:tcW w:w="954" w:type="dxa"/>
             <w:tcBorders>
               <w:top w:val="single" w:sz="4" w:space="0" w:color="00000A"/>
               <w:left w:val="single" w:sz="4" w:space="0" w:color="00000A"/>
@@ -3579,9 +3708,9 @@
               <w:right w:val="single" w:sz="4" w:space="0" w:color="00000A"/>
               <w:insideV w:val="single" w:sz="4" w:space="0" w:color="00000A"/>
             </w:tcBorders>
-            <w:shd w:fill="auto" w:val="clear"/>
-            <w:tcMar>
-              <w:left w:w="108" w:type="dxa"/>
+            <w:shd w:fill="FFFFFF" w:val="clear"/>
+            <w:tcMar>
+              <w:left w:w="103" w:type="dxa"/>
             </w:tcMar>
           </w:tcPr>
           <w:p>
@@ -3607,9 +3736,9 @@
               <w:right w:val="single" w:sz="4" w:space="0" w:color="00000A"/>
               <w:insideV w:val="single" w:sz="4" w:space="0" w:color="00000A"/>
             </w:tcBorders>
-            <w:shd w:fill="auto" w:val="clear"/>
-            <w:tcMar>
-              <w:left w:w="108" w:type="dxa"/>
+            <w:shd w:fill="FFFFFF" w:val="clear"/>
+            <w:tcMar>
+              <w:left w:w="103" w:type="dxa"/>
             </w:tcMar>
           </w:tcPr>
           <w:p>
@@ -3626,7 +3755,7 @@
         </w:tc>
         <w:tc>
           <w:tcPr>
-            <w:tcW w:w="704" w:type="dxa"/>
+            <w:tcW w:w="707" w:type="dxa"/>
             <w:tcBorders>
               <w:top w:val="single" w:sz="4" w:space="0" w:color="00000A"/>
               <w:left w:val="single" w:sz="4" w:space="0" w:color="00000A"/>
@@ -3635,9 +3764,9 @@
               <w:right w:val="single" w:sz="4" w:space="0" w:color="00000A"/>
               <w:insideV w:val="single" w:sz="4" w:space="0" w:color="00000A"/>
             </w:tcBorders>
-            <w:shd w:fill="auto" w:val="clear"/>
-            <w:tcMar>
-              <w:left w:w="108" w:type="dxa"/>
+            <w:shd w:fill="FFFFFF" w:val="clear"/>
+            <w:tcMar>
+              <w:left w:w="103" w:type="dxa"/>
             </w:tcMar>
           </w:tcPr>
           <w:p>
@@ -3668,9 +3797,9 @@
               <w:right w:val="single" w:sz="4" w:space="0" w:color="00000A"/>
               <w:insideV w:val="single" w:sz="4" w:space="0" w:color="00000A"/>
             </w:tcBorders>
-            <w:shd w:fill="auto" w:val="clear"/>
-            <w:tcMar>
-              <w:left w:w="108" w:type="dxa"/>
+            <w:shd w:fill="FFFFFF" w:val="clear"/>
+            <w:tcMar>
+              <w:left w:w="103" w:type="dxa"/>
             </w:tcMar>
           </w:tcPr>
           <w:p>
@@ -3687,7 +3816,7 @@
         </w:tc>
         <w:tc>
           <w:tcPr>
-            <w:tcW w:w="1057" w:type="dxa"/>
+            <w:tcW w:w="1056" w:type="dxa"/>
             <w:tcBorders>
               <w:top w:val="single" w:sz="4" w:space="0" w:color="00000A"/>
               <w:left w:val="single" w:sz="4" w:space="0" w:color="00000A"/>
@@ -3696,9 +3825,9 @@
               <w:right w:val="single" w:sz="4" w:space="0" w:color="00000A"/>
               <w:insideV w:val="single" w:sz="4" w:space="0" w:color="00000A"/>
             </w:tcBorders>
-            <w:shd w:fill="auto" w:val="clear"/>
-            <w:tcMar>
-              <w:left w:w="108" w:type="dxa"/>
+            <w:shd w:fill="FFFFFF" w:val="clear"/>
+            <w:tcMar>
+              <w:left w:w="103" w:type="dxa"/>
             </w:tcMar>
           </w:tcPr>
           <w:p>
@@ -3715,7 +3844,7 @@
         </w:tc>
         <w:tc>
           <w:tcPr>
-            <w:tcW w:w="909" w:type="dxa"/>
+            <w:tcW w:w="908" w:type="dxa"/>
             <w:tcBorders>
               <w:top w:val="single" w:sz="4" w:space="0" w:color="00000A"/>
               <w:left w:val="single" w:sz="4" w:space="0" w:color="00000A"/>
@@ -3724,9 +3853,9 @@
               <w:right w:val="single" w:sz="4" w:space="0" w:color="00000A"/>
               <w:insideV w:val="single" w:sz="4" w:space="0" w:color="00000A"/>
             </w:tcBorders>
-            <w:shd w:fill="auto" w:val="clear"/>
-            <w:tcMar>
-              <w:left w:w="108" w:type="dxa"/>
+            <w:shd w:fill="FFFFFF" w:val="clear"/>
+            <w:tcMar>
+              <w:left w:w="103" w:type="dxa"/>
             </w:tcMar>
           </w:tcPr>
           <w:p>
@@ -3752,9 +3881,9 @@
               <w:right w:val="single" w:sz="4" w:space="0" w:color="00000A"/>
               <w:insideV w:val="single" w:sz="4" w:space="0" w:color="00000A"/>
             </w:tcBorders>
-            <w:shd w:fill="auto" w:val="clear"/>
-            <w:tcMar>
-              <w:left w:w="108" w:type="dxa"/>
+            <w:shd w:fill="FFFFFF" w:val="clear"/>
+            <w:tcMar>
+              <w:left w:w="103" w:type="dxa"/>
             </w:tcMar>
           </w:tcPr>
           <w:p>
@@ -3780,9 +3909,9 @@
               <w:right w:val="single" w:sz="4" w:space="0" w:color="00000A"/>
               <w:insideV w:val="single" w:sz="4" w:space="0" w:color="00000A"/>
             </w:tcBorders>
-            <w:shd w:fill="auto" w:val="clear"/>
-            <w:tcMar>
-              <w:left w:w="108" w:type="dxa"/>
+            <w:shd w:fill="FFFFFF" w:val="clear"/>
+            <w:tcMar>
+              <w:left w:w="103" w:type="dxa"/>
             </w:tcMar>
           </w:tcPr>
           <w:p>
@@ -3808,9 +3937,9 @@
               <w:right w:val="single" w:sz="4" w:space="0" w:color="00000A"/>
               <w:insideV w:val="single" w:sz="4" w:space="0" w:color="00000A"/>
             </w:tcBorders>
-            <w:shd w:fill="auto" w:val="clear"/>
-            <w:tcMar>
-              <w:left w:w="108" w:type="dxa"/>
+            <w:shd w:fill="FFFFFF" w:val="clear"/>
+            <w:tcMar>
+              <w:left w:w="103" w:type="dxa"/>
             </w:tcMar>
           </w:tcPr>
           <w:p>
@@ -3827,7 +3956,7 @@
         </w:tc>
         <w:tc>
           <w:tcPr>
-            <w:tcW w:w="955" w:type="dxa"/>
+            <w:tcW w:w="954" w:type="dxa"/>
             <w:tcBorders>
               <w:top w:val="single" w:sz="4" w:space="0" w:color="00000A"/>
               <w:left w:val="single" w:sz="4" w:space="0" w:color="00000A"/>
@@ -3836,9 +3965,9 @@
               <w:right w:val="single" w:sz="4" w:space="0" w:color="00000A"/>
               <w:insideV w:val="single" w:sz="4" w:space="0" w:color="00000A"/>
             </w:tcBorders>
-            <w:shd w:fill="auto" w:val="clear"/>
-            <w:tcMar>
-              <w:left w:w="108" w:type="dxa"/>
+            <w:shd w:fill="FFFFFF" w:val="clear"/>
+            <w:tcMar>
+              <w:left w:w="103" w:type="dxa"/>
             </w:tcMar>
           </w:tcPr>
           <w:p>
@@ -3863,9 +3992,9 @@
               <w:right w:val="single" w:sz="4" w:space="0" w:color="00000A"/>
               <w:insideV w:val="single" w:sz="4" w:space="0" w:color="00000A"/>
             </w:tcBorders>
-            <w:shd w:fill="auto" w:val="clear"/>
-            <w:tcMar>
-              <w:left w:w="108" w:type="dxa"/>
+            <w:shd w:fill="FFFFFF" w:val="clear"/>
+            <w:tcMar>
+              <w:left w:w="103" w:type="dxa"/>
             </w:tcMar>
           </w:tcPr>
           <w:p>
@@ -3893,7 +4022,7 @@
         </w:tc>
         <w:tc>
           <w:tcPr>
-            <w:tcW w:w="704" w:type="dxa"/>
+            <w:tcW w:w="707" w:type="dxa"/>
             <w:tcBorders>
               <w:top w:val="single" w:sz="4" w:space="0" w:color="00000A"/>
               <w:left w:val="single" w:sz="4" w:space="0" w:color="00000A"/>
@@ -3902,9 +4031,9 @@
               <w:right w:val="single" w:sz="4" w:space="0" w:color="00000A"/>
               <w:insideV w:val="single" w:sz="4" w:space="0" w:color="00000A"/>
             </w:tcBorders>
-            <w:shd w:fill="auto" w:val="clear"/>
-            <w:tcMar>
-              <w:left w:w="108" w:type="dxa"/>
+            <w:shd w:fill="FFFFFF" w:val="clear"/>
+            <w:tcMar>
+              <w:left w:w="103" w:type="dxa"/>
             </w:tcMar>
           </w:tcPr>
           <w:p>
@@ -3934,9 +4063,9 @@
               <w:right w:val="single" w:sz="4" w:space="0" w:color="00000A"/>
               <w:insideV w:val="single" w:sz="4" w:space="0" w:color="00000A"/>
             </w:tcBorders>
-            <w:shd w:fill="auto" w:val="clear"/>
-            <w:tcMar>
-              <w:left w:w="108" w:type="dxa"/>
+            <w:shd w:fill="FFFFFF" w:val="clear"/>
+            <w:tcMar>
+              <w:left w:w="103" w:type="dxa"/>
             </w:tcMar>
           </w:tcPr>
           <w:p>
@@ -3953,7 +4082,7 @@
         </w:tc>
         <w:tc>
           <w:tcPr>
-            <w:tcW w:w="1057" w:type="dxa"/>
+            <w:tcW w:w="1056" w:type="dxa"/>
             <w:tcBorders>
               <w:top w:val="single" w:sz="4" w:space="0" w:color="00000A"/>
               <w:left w:val="single" w:sz="4" w:space="0" w:color="00000A"/>
@@ -3962,9 +4091,9 @@
               <w:right w:val="single" w:sz="4" w:space="0" w:color="00000A"/>
               <w:insideV w:val="single" w:sz="4" w:space="0" w:color="00000A"/>
             </w:tcBorders>
-            <w:shd w:fill="auto" w:val="clear"/>
-            <w:tcMar>
-              <w:left w:w="108" w:type="dxa"/>
+            <w:shd w:fill="FFFFFF" w:val="clear"/>
+            <w:tcMar>
+              <w:left w:w="103" w:type="dxa"/>
             </w:tcMar>
           </w:tcPr>
           <w:p>
@@ -3981,7 +4110,7 @@
         </w:tc>
         <w:tc>
           <w:tcPr>
-            <w:tcW w:w="909" w:type="dxa"/>
+            <w:tcW w:w="908" w:type="dxa"/>
             <w:tcBorders>
               <w:top w:val="single" w:sz="4" w:space="0" w:color="00000A"/>
               <w:left w:val="single" w:sz="4" w:space="0" w:color="00000A"/>
@@ -3990,9 +4119,9 @@
               <w:right w:val="single" w:sz="4" w:space="0" w:color="00000A"/>
               <w:insideV w:val="single" w:sz="4" w:space="0" w:color="00000A"/>
             </w:tcBorders>
-            <w:shd w:fill="auto" w:val="clear"/>
-            <w:tcMar>
-              <w:left w:w="108" w:type="dxa"/>
+            <w:shd w:fill="FFFFFF" w:val="clear"/>
+            <w:tcMar>
+              <w:left w:w="103" w:type="dxa"/>
             </w:tcMar>
           </w:tcPr>
           <w:p>
@@ -4018,9 +4147,9 @@
               <w:right w:val="single" w:sz="4" w:space="0" w:color="00000A"/>
               <w:insideV w:val="single" w:sz="4" w:space="0" w:color="00000A"/>
             </w:tcBorders>
-            <w:shd w:fill="auto" w:val="clear"/>
-            <w:tcMar>
-              <w:left w:w="108" w:type="dxa"/>
+            <w:shd w:fill="FFFFFF" w:val="clear"/>
+            <w:tcMar>
+              <w:left w:w="103" w:type="dxa"/>
             </w:tcMar>
           </w:tcPr>
           <w:p>
@@ -4046,9 +4175,9 @@
               <w:right w:val="single" w:sz="4" w:space="0" w:color="00000A"/>
               <w:insideV w:val="single" w:sz="4" w:space="0" w:color="00000A"/>
             </w:tcBorders>
-            <w:shd w:fill="auto" w:val="clear"/>
-            <w:tcMar>
-              <w:left w:w="108" w:type="dxa"/>
+            <w:shd w:fill="FFFFFF" w:val="clear"/>
+            <w:tcMar>
+              <w:left w:w="103" w:type="dxa"/>
             </w:tcMar>
           </w:tcPr>
           <w:p>
@@ -4074,9 +4203,9 @@
               <w:right w:val="single" w:sz="4" w:space="0" w:color="00000A"/>
               <w:insideV w:val="single" w:sz="4" w:space="0" w:color="00000A"/>
             </w:tcBorders>
-            <w:shd w:fill="auto" w:val="clear"/>
-            <w:tcMar>
-              <w:left w:w="108" w:type="dxa"/>
+            <w:shd w:fill="FFFFFF" w:val="clear"/>
+            <w:tcMar>
+              <w:left w:w="103" w:type="dxa"/>
             </w:tcMar>
           </w:tcPr>
           <w:p>
@@ -4093,7 +4222,7 @@
         </w:tc>
         <w:tc>
           <w:tcPr>
-            <w:tcW w:w="955" w:type="dxa"/>
+            <w:tcW w:w="954" w:type="dxa"/>
             <w:tcBorders>
               <w:top w:val="single" w:sz="4" w:space="0" w:color="00000A"/>
               <w:left w:val="single" w:sz="4" w:space="0" w:color="00000A"/>
@@ -4102,9 +4231,9 @@
               <w:right w:val="single" w:sz="4" w:space="0" w:color="00000A"/>
               <w:insideV w:val="single" w:sz="4" w:space="0" w:color="00000A"/>
             </w:tcBorders>
-            <w:shd w:fill="auto" w:val="clear"/>
-            <w:tcMar>
-              <w:left w:w="108" w:type="dxa"/>
+            <w:shd w:fill="FFFFFF" w:val="clear"/>
+            <w:tcMar>
+              <w:left w:w="103" w:type="dxa"/>
             </w:tcMar>
           </w:tcPr>
           <w:p>
@@ -4129,9 +4258,9 @@
               <w:right w:val="single" w:sz="4" w:space="0" w:color="00000A"/>
               <w:insideV w:val="single" w:sz="4" w:space="0" w:color="00000A"/>
             </w:tcBorders>
-            <w:shd w:fill="auto" w:val="clear"/>
-            <w:tcMar>
-              <w:left w:w="108" w:type="dxa"/>
+            <w:shd w:fill="FFFFFF" w:val="clear"/>
+            <w:tcMar>
+              <w:left w:w="103" w:type="dxa"/>
             </w:tcMar>
           </w:tcPr>
           <w:p>
@@ -4148,7 +4277,7 @@
         </w:tc>
         <w:tc>
           <w:tcPr>
-            <w:tcW w:w="704" w:type="dxa"/>
+            <w:tcW w:w="707" w:type="dxa"/>
             <w:tcBorders>
               <w:top w:val="single" w:sz="4" w:space="0" w:color="00000A"/>
               <w:left w:val="single" w:sz="4" w:space="0" w:color="00000A"/>
@@ -4157,9 +4286,9 @@
               <w:right w:val="single" w:sz="4" w:space="0" w:color="00000A"/>
               <w:insideV w:val="single" w:sz="4" w:space="0" w:color="00000A"/>
             </w:tcBorders>
-            <w:shd w:fill="auto" w:val="clear"/>
-            <w:tcMar>
-              <w:left w:w="108" w:type="dxa"/>
+            <w:shd w:fill="FFFFFF" w:val="clear"/>
+            <w:tcMar>
+              <w:left w:w="103" w:type="dxa"/>
             </w:tcMar>
           </w:tcPr>
           <w:p>
@@ -4189,9 +4318,9 @@
               <w:right w:val="single" w:sz="4" w:space="0" w:color="00000A"/>
               <w:insideV w:val="single" w:sz="4" w:space="0" w:color="00000A"/>
             </w:tcBorders>
-            <w:shd w:fill="auto" w:val="clear"/>
-            <w:tcMar>
-              <w:left w:w="108" w:type="dxa"/>
+            <w:shd w:fill="FFFFFF" w:val="clear"/>
+            <w:tcMar>
+              <w:left w:w="103" w:type="dxa"/>
             </w:tcMar>
           </w:tcPr>
           <w:p>
@@ -4208,7 +4337,7 @@
         </w:tc>
         <w:tc>
           <w:tcPr>
-            <w:tcW w:w="1057" w:type="dxa"/>
+            <w:tcW w:w="1056" w:type="dxa"/>
             <w:tcBorders>
               <w:top w:val="single" w:sz="4" w:space="0" w:color="00000A"/>
               <w:left w:val="single" w:sz="4" w:space="0" w:color="00000A"/>
@@ -4217,9 +4346,9 @@
               <w:right w:val="single" w:sz="4" w:space="0" w:color="00000A"/>
               <w:insideV w:val="single" w:sz="4" w:space="0" w:color="00000A"/>
             </w:tcBorders>
-            <w:shd w:fill="auto" w:val="clear"/>
-            <w:tcMar>
-              <w:left w:w="108" w:type="dxa"/>
+            <w:shd w:fill="FFFFFF" w:val="clear"/>
+            <w:tcMar>
+              <w:left w:w="103" w:type="dxa"/>
             </w:tcMar>
           </w:tcPr>
           <w:p>
@@ -4236,7 +4365,7 @@
         </w:tc>
         <w:tc>
           <w:tcPr>
-            <w:tcW w:w="909" w:type="dxa"/>
+            <w:tcW w:w="908" w:type="dxa"/>
             <w:tcBorders>
               <w:top w:val="single" w:sz="4" w:space="0" w:color="00000A"/>
               <w:left w:val="single" w:sz="4" w:space="0" w:color="00000A"/>
@@ -4245,9 +4374,9 @@
               <w:right w:val="single" w:sz="4" w:space="0" w:color="00000A"/>
               <w:insideV w:val="single" w:sz="4" w:space="0" w:color="00000A"/>
             </w:tcBorders>
-            <w:shd w:fill="auto" w:val="clear"/>
-            <w:tcMar>
-              <w:left w:w="108" w:type="dxa"/>
+            <w:shd w:fill="FFFFFF" w:val="clear"/>
+            <w:tcMar>
+              <w:left w:w="103" w:type="dxa"/>
             </w:tcMar>
           </w:tcPr>
           <w:p>
@@ -4273,9 +4402,9 @@
               <w:right w:val="single" w:sz="4" w:space="0" w:color="00000A"/>
               <w:insideV w:val="single" w:sz="4" w:space="0" w:color="00000A"/>
             </w:tcBorders>
-            <w:shd w:fill="auto" w:val="clear"/>
-            <w:tcMar>
-              <w:left w:w="108" w:type="dxa"/>
+            <w:shd w:fill="FFFFFF" w:val="clear"/>
+            <w:tcMar>
+              <w:left w:w="103" w:type="dxa"/>
             </w:tcMar>
           </w:tcPr>
           <w:p>
@@ -4301,9 +4430,9 @@
               <w:right w:val="single" w:sz="4" w:space="0" w:color="00000A"/>
               <w:insideV w:val="single" w:sz="4" w:space="0" w:color="00000A"/>
             </w:tcBorders>
-            <w:shd w:fill="auto" w:val="clear"/>
-            <w:tcMar>
-              <w:left w:w="108" w:type="dxa"/>
+            <w:shd w:fill="FFFFFF" w:val="clear"/>
+            <w:tcMar>
+              <w:left w:w="103" w:type="dxa"/>
             </w:tcMar>
           </w:tcPr>
           <w:p>
@@ -4329,9 +4458,9 @@
               <w:right w:val="single" w:sz="4" w:space="0" w:color="00000A"/>
               <w:insideV w:val="single" w:sz="4" w:space="0" w:color="00000A"/>
             </w:tcBorders>
-            <w:shd w:fill="auto" w:val="clear"/>
-            <w:tcMar>
-              <w:left w:w="108" w:type="dxa"/>
+            <w:shd w:fill="FFFFFF" w:val="clear"/>
+            <w:tcMar>
+              <w:left w:w="103" w:type="dxa"/>
             </w:tcMar>
           </w:tcPr>
           <w:p>
@@ -4348,7 +4477,7 @@
         </w:tc>
         <w:tc>
           <w:tcPr>
-            <w:tcW w:w="955" w:type="dxa"/>
+            <w:tcW w:w="954" w:type="dxa"/>
             <w:tcBorders>
               <w:top w:val="single" w:sz="4" w:space="0" w:color="00000A"/>
               <w:left w:val="single" w:sz="4" w:space="0" w:color="00000A"/>
@@ -4357,9 +4486,9 @@
               <w:right w:val="single" w:sz="4" w:space="0" w:color="00000A"/>
               <w:insideV w:val="single" w:sz="4" w:space="0" w:color="00000A"/>
             </w:tcBorders>
-            <w:shd w:fill="auto" w:val="clear"/>
-            <w:tcMar>
-              <w:left w:w="108" w:type="dxa"/>
+            <w:shd w:fill="FFFFFF" w:val="clear"/>
+            <w:tcMar>
+              <w:left w:w="103" w:type="dxa"/>
             </w:tcMar>
           </w:tcPr>
           <w:p>
@@ -4384,9 +4513,9 @@
               <w:right w:val="single" w:sz="4" w:space="0" w:color="00000A"/>
               <w:insideV w:val="single" w:sz="4" w:space="0" w:color="00000A"/>
             </w:tcBorders>
-            <w:shd w:fill="auto" w:val="clear"/>
-            <w:tcMar>
-              <w:left w:w="108" w:type="dxa"/>
+            <w:shd w:fill="FFFFFF" w:val="clear"/>
+            <w:tcMar>
+              <w:left w:w="103" w:type="dxa"/>
             </w:tcMar>
           </w:tcPr>
           <w:p>
@@ -4403,7 +4532,7 @@
         </w:tc>
         <w:tc>
           <w:tcPr>
-            <w:tcW w:w="704" w:type="dxa"/>
+            <w:tcW w:w="707" w:type="dxa"/>
             <w:tcBorders>
               <w:top w:val="single" w:sz="4" w:space="0" w:color="00000A"/>
               <w:left w:val="single" w:sz="4" w:space="0" w:color="00000A"/>
@@ -4412,9 +4541,9 @@
               <w:right w:val="single" w:sz="4" w:space="0" w:color="00000A"/>
               <w:insideV w:val="single" w:sz="4" w:space="0" w:color="00000A"/>
             </w:tcBorders>
-            <w:shd w:fill="auto" w:val="clear"/>
-            <w:tcMar>
-              <w:left w:w="108" w:type="dxa"/>
+            <w:shd w:fill="FFFFFF" w:val="clear"/>
+            <w:tcMar>
+              <w:left w:w="103" w:type="dxa"/>
             </w:tcMar>
           </w:tcPr>
           <w:p>
@@ -4444,9 +4573,9 @@
               <w:right w:val="single" w:sz="4" w:space="0" w:color="00000A"/>
               <w:insideV w:val="single" w:sz="4" w:space="0" w:color="00000A"/>
             </w:tcBorders>
-            <w:shd w:fill="auto" w:val="clear"/>
-            <w:tcMar>
-              <w:left w:w="108" w:type="dxa"/>
+            <w:shd w:fill="FFFFFF" w:val="clear"/>
+            <w:tcMar>
+              <w:left w:w="103" w:type="dxa"/>
             </w:tcMar>
           </w:tcPr>
           <w:p>
@@ -4463,7 +4592,7 @@
         </w:tc>
         <w:tc>
           <w:tcPr>
-            <w:tcW w:w="1057" w:type="dxa"/>
+            <w:tcW w:w="1056" w:type="dxa"/>
             <w:tcBorders>
               <w:top w:val="single" w:sz="4" w:space="0" w:color="00000A"/>
               <w:left w:val="single" w:sz="4" w:space="0" w:color="00000A"/>
@@ -4472,9 +4601,9 @@
               <w:right w:val="single" w:sz="4" w:space="0" w:color="00000A"/>
               <w:insideV w:val="single" w:sz="4" w:space="0" w:color="00000A"/>
             </w:tcBorders>
-            <w:shd w:fill="auto" w:val="clear"/>
-            <w:tcMar>
-              <w:left w:w="108" w:type="dxa"/>
+            <w:shd w:fill="FFFFFF" w:val="clear"/>
+            <w:tcMar>
+              <w:left w:w="103" w:type="dxa"/>
             </w:tcMar>
           </w:tcPr>
           <w:p>
@@ -4491,7 +4620,7 @@
         </w:tc>
         <w:tc>
           <w:tcPr>
-            <w:tcW w:w="909" w:type="dxa"/>
+            <w:tcW w:w="908" w:type="dxa"/>
             <w:tcBorders>
               <w:top w:val="single" w:sz="4" w:space="0" w:color="00000A"/>
               <w:left w:val="single" w:sz="4" w:space="0" w:color="00000A"/>
@@ -4500,9 +4629,9 @@
               <w:right w:val="single" w:sz="4" w:space="0" w:color="00000A"/>
               <w:insideV w:val="single" w:sz="4" w:space="0" w:color="00000A"/>
             </w:tcBorders>
-            <w:shd w:fill="auto" w:val="clear"/>
-            <w:tcMar>
-              <w:left w:w="108" w:type="dxa"/>
+            <w:shd w:fill="FFFFFF" w:val="clear"/>
+            <w:tcMar>
+              <w:left w:w="103" w:type="dxa"/>
             </w:tcMar>
           </w:tcPr>
           <w:p>
@@ -4528,9 +4657,9 @@
               <w:right w:val="single" w:sz="4" w:space="0" w:color="00000A"/>
               <w:insideV w:val="single" w:sz="4" w:space="0" w:color="00000A"/>
             </w:tcBorders>
-            <w:shd w:fill="auto" w:val="clear"/>
-            <w:tcMar>
-              <w:left w:w="108" w:type="dxa"/>
+            <w:shd w:fill="FFFFFF" w:val="clear"/>
+            <w:tcMar>
+              <w:left w:w="103" w:type="dxa"/>
             </w:tcMar>
           </w:tcPr>
           <w:p>
@@ -4556,9 +4685,9 @@
               <w:right w:val="single" w:sz="4" w:space="0" w:color="00000A"/>
               <w:insideV w:val="single" w:sz="4" w:space="0" w:color="00000A"/>
             </w:tcBorders>
-            <w:shd w:fill="auto" w:val="clear"/>
-            <w:tcMar>
-              <w:left w:w="108" w:type="dxa"/>
+            <w:shd w:fill="FFFFFF" w:val="clear"/>
+            <w:tcMar>
+              <w:left w:w="103" w:type="dxa"/>
             </w:tcMar>
           </w:tcPr>
           <w:p>
@@ -4584,9 +4713,9 @@
               <w:right w:val="single" w:sz="4" w:space="0" w:color="00000A"/>
               <w:insideV w:val="single" w:sz="4" w:space="0" w:color="00000A"/>
             </w:tcBorders>
-            <w:shd w:fill="auto" w:val="clear"/>
-            <w:tcMar>
-              <w:left w:w="108" w:type="dxa"/>
+            <w:shd w:fill="FFFFFF" w:val="clear"/>
+            <w:tcMar>
+              <w:left w:w="103" w:type="dxa"/>
             </w:tcMar>
           </w:tcPr>
           <w:p>
@@ -4603,7 +4732,7 @@
         </w:tc>
         <w:tc>
           <w:tcPr>
-            <w:tcW w:w="955" w:type="dxa"/>
+            <w:tcW w:w="954" w:type="dxa"/>
             <w:tcBorders>
               <w:top w:val="single" w:sz="4" w:space="0" w:color="00000A"/>
               <w:left w:val="single" w:sz="4" w:space="0" w:color="00000A"/>
@@ -4612,9 +4741,9 @@
               <w:right w:val="single" w:sz="4" w:space="0" w:color="00000A"/>
               <w:insideV w:val="single" w:sz="4" w:space="0" w:color="00000A"/>
             </w:tcBorders>
-            <w:shd w:fill="auto" w:val="clear"/>
-            <w:tcMar>
-              <w:left w:w="108" w:type="dxa"/>
+            <w:shd w:fill="FFFFFF" w:val="clear"/>
+            <w:tcMar>
+              <w:left w:w="103" w:type="dxa"/>
             </w:tcMar>
           </w:tcPr>
           <w:p>
@@ -4639,9 +4768,9 @@
               <w:right w:val="single" w:sz="4" w:space="0" w:color="00000A"/>
               <w:insideV w:val="single" w:sz="4" w:space="0" w:color="00000A"/>
             </w:tcBorders>
-            <w:shd w:fill="auto" w:val="clear"/>
-            <w:tcMar>
-              <w:left w:w="108" w:type="dxa"/>
+            <w:shd w:fill="FFFFFF" w:val="clear"/>
+            <w:tcMar>
+              <w:left w:w="103" w:type="dxa"/>
             </w:tcMar>
           </w:tcPr>
           <w:p>
@@ -4658,7 +4787,7 @@
         </w:tc>
         <w:tc>
           <w:tcPr>
-            <w:tcW w:w="704" w:type="dxa"/>
+            <w:tcW w:w="707" w:type="dxa"/>
             <w:tcBorders>
               <w:top w:val="single" w:sz="4" w:space="0" w:color="00000A"/>
               <w:left w:val="single" w:sz="4" w:space="0" w:color="00000A"/>
@@ -4667,9 +4796,9 @@
               <w:right w:val="single" w:sz="4" w:space="0" w:color="00000A"/>
               <w:insideV w:val="single" w:sz="4" w:space="0" w:color="00000A"/>
             </w:tcBorders>
-            <w:shd w:fill="auto" w:val="clear"/>
-            <w:tcMar>
-              <w:left w:w="108" w:type="dxa"/>
+            <w:shd w:fill="FFFFFF" w:val="clear"/>
+            <w:tcMar>
+              <w:left w:w="103" w:type="dxa"/>
             </w:tcMar>
           </w:tcPr>
           <w:p>
@@ -4699,9 +4828,9 @@
               <w:right w:val="single" w:sz="4" w:space="0" w:color="00000A"/>
               <w:insideV w:val="single" w:sz="4" w:space="0" w:color="00000A"/>
             </w:tcBorders>
-            <w:shd w:fill="auto" w:val="clear"/>
-            <w:tcMar>
-              <w:left w:w="108" w:type="dxa"/>
+            <w:shd w:fill="FFFFFF" w:val="clear"/>
+            <w:tcMar>
+              <w:left w:w="103" w:type="dxa"/>
             </w:tcMar>
           </w:tcPr>
           <w:p>
@@ -4718,7 +4847,7 @@
         </w:tc>
         <w:tc>
           <w:tcPr>
-            <w:tcW w:w="1057" w:type="dxa"/>
+            <w:tcW w:w="1056" w:type="dxa"/>
             <w:tcBorders>
               <w:top w:val="single" w:sz="4" w:space="0" w:color="00000A"/>
               <w:left w:val="single" w:sz="4" w:space="0" w:color="00000A"/>
@@ -4727,9 +4856,9 @@
               <w:right w:val="single" w:sz="4" w:space="0" w:color="00000A"/>
               <w:insideV w:val="single" w:sz="4" w:space="0" w:color="00000A"/>
             </w:tcBorders>
-            <w:shd w:fill="auto" w:val="clear"/>
-            <w:tcMar>
-              <w:left w:w="108" w:type="dxa"/>
+            <w:shd w:fill="FFFFFF" w:val="clear"/>
+            <w:tcMar>
+              <w:left w:w="103" w:type="dxa"/>
             </w:tcMar>
           </w:tcPr>
           <w:p>
@@ -4746,7 +4875,7 @@
         </w:tc>
         <w:tc>
           <w:tcPr>
-            <w:tcW w:w="909" w:type="dxa"/>
+            <w:tcW w:w="908" w:type="dxa"/>
             <w:tcBorders>
               <w:top w:val="single" w:sz="4" w:space="0" w:color="00000A"/>
               <w:left w:val="single" w:sz="4" w:space="0" w:color="00000A"/>
@@ -4755,9 +4884,9 @@
               <w:right w:val="single" w:sz="4" w:space="0" w:color="00000A"/>
               <w:insideV w:val="single" w:sz="4" w:space="0" w:color="00000A"/>
             </w:tcBorders>
-            <w:shd w:fill="auto" w:val="clear"/>
-            <w:tcMar>
-              <w:left w:w="108" w:type="dxa"/>
+            <w:shd w:fill="FFFFFF" w:val="clear"/>
+            <w:tcMar>
+              <w:left w:w="103" w:type="dxa"/>
             </w:tcMar>
           </w:tcPr>
           <w:p>
@@ -4783,9 +4912,9 @@
               <w:right w:val="single" w:sz="4" w:space="0" w:color="00000A"/>
               <w:insideV w:val="single" w:sz="4" w:space="0" w:color="00000A"/>
             </w:tcBorders>
-            <w:shd w:fill="auto" w:val="clear"/>
-            <w:tcMar>
-              <w:left w:w="108" w:type="dxa"/>
+            <w:shd w:fill="FFFFFF" w:val="clear"/>
+            <w:tcMar>
+              <w:left w:w="103" w:type="dxa"/>
             </w:tcMar>
           </w:tcPr>
           <w:p>
@@ -4811,9 +4940,9 @@
               <w:right w:val="single" w:sz="4" w:space="0" w:color="00000A"/>
               <w:insideV w:val="single" w:sz="4" w:space="0" w:color="00000A"/>
             </w:tcBorders>
-            <w:shd w:fill="auto" w:val="clear"/>
-            <w:tcMar>
-              <w:left w:w="108" w:type="dxa"/>
+            <w:shd w:fill="FFFFFF" w:val="clear"/>
+            <w:tcMar>
+              <w:left w:w="103" w:type="dxa"/>
             </w:tcMar>
           </w:tcPr>
           <w:p>
@@ -4839,9 +4968,9 @@
               <w:right w:val="single" w:sz="4" w:space="0" w:color="00000A"/>
               <w:insideV w:val="single" w:sz="4" w:space="0" w:color="00000A"/>
             </w:tcBorders>
-            <w:shd w:fill="auto" w:val="clear"/>
-            <w:tcMar>
-              <w:left w:w="108" w:type="dxa"/>
+            <w:shd w:fill="FFFFFF" w:val="clear"/>
+            <w:tcMar>
+              <w:left w:w="103" w:type="dxa"/>
             </w:tcMar>
           </w:tcPr>
           <w:p>
@@ -4858,7 +4987,7 @@
         </w:tc>
         <w:tc>
           <w:tcPr>
-            <w:tcW w:w="955" w:type="dxa"/>
+            <w:tcW w:w="954" w:type="dxa"/>
             <w:tcBorders>
               <w:top w:val="single" w:sz="4" w:space="0" w:color="00000A"/>
               <w:left w:val="single" w:sz="4" w:space="0" w:color="00000A"/>
@@ -4867,9 +4996,9 @@
               <w:right w:val="single" w:sz="4" w:space="0" w:color="00000A"/>
               <w:insideV w:val="single" w:sz="4" w:space="0" w:color="00000A"/>
             </w:tcBorders>
-            <w:shd w:fill="auto" w:val="clear"/>
-            <w:tcMar>
-              <w:left w:w="108" w:type="dxa"/>
+            <w:shd w:fill="FFFFFF" w:val="clear"/>
+            <w:tcMar>
+              <w:left w:w="103" w:type="dxa"/>
             </w:tcMar>
           </w:tcPr>
           <w:p>
@@ -4894,9 +5023,9 @@
               <w:right w:val="single" w:sz="4" w:space="0" w:color="00000A"/>
               <w:insideV w:val="single" w:sz="4" w:space="0" w:color="00000A"/>
             </w:tcBorders>
-            <w:shd w:fill="auto" w:val="clear"/>
-            <w:tcMar>
-              <w:left w:w="108" w:type="dxa"/>
+            <w:shd w:fill="FFFFFF" w:val="clear"/>
+            <w:tcMar>
+              <w:left w:w="103" w:type="dxa"/>
             </w:tcMar>
           </w:tcPr>
           <w:p>
@@ -4913,7 +5042,7 @@
         </w:tc>
         <w:tc>
           <w:tcPr>
-            <w:tcW w:w="704" w:type="dxa"/>
+            <w:tcW w:w="707" w:type="dxa"/>
             <w:tcBorders>
               <w:top w:val="single" w:sz="4" w:space="0" w:color="00000A"/>
               <w:left w:val="single" w:sz="4" w:space="0" w:color="00000A"/>
@@ -4922,9 +5051,9 @@
               <w:right w:val="single" w:sz="4" w:space="0" w:color="00000A"/>
               <w:insideV w:val="single" w:sz="4" w:space="0" w:color="00000A"/>
             </w:tcBorders>
-            <w:shd w:fill="auto" w:val="clear"/>
-            <w:tcMar>
-              <w:left w:w="108" w:type="dxa"/>
+            <w:shd w:fill="FFFFFF" w:val="clear"/>
+            <w:tcMar>
+              <w:left w:w="103" w:type="dxa"/>
             </w:tcMar>
           </w:tcPr>
           <w:p>
@@ -4954,9 +5083,9 @@
               <w:right w:val="single" w:sz="4" w:space="0" w:color="00000A"/>
               <w:insideV w:val="single" w:sz="4" w:space="0" w:color="00000A"/>
             </w:tcBorders>
-            <w:shd w:fill="auto" w:val="clear"/>
-            <w:tcMar>
-              <w:left w:w="108" w:type="dxa"/>
+            <w:shd w:fill="FFFFFF" w:val="clear"/>
+            <w:tcMar>
+              <w:left w:w="103" w:type="dxa"/>
             </w:tcMar>
           </w:tcPr>
           <w:p>
@@ -4973,7 +5102,7 @@
         </w:tc>
         <w:tc>
           <w:tcPr>
-            <w:tcW w:w="1057" w:type="dxa"/>
+            <w:tcW w:w="1056" w:type="dxa"/>
             <w:tcBorders>
               <w:top w:val="single" w:sz="4" w:space="0" w:color="00000A"/>
               <w:left w:val="single" w:sz="4" w:space="0" w:color="00000A"/>
@@ -4982,9 +5111,9 @@
               <w:right w:val="single" w:sz="4" w:space="0" w:color="00000A"/>
               <w:insideV w:val="single" w:sz="4" w:space="0" w:color="00000A"/>
             </w:tcBorders>
-            <w:shd w:fill="auto" w:val="clear"/>
-            <w:tcMar>
-              <w:left w:w="108" w:type="dxa"/>
+            <w:shd w:fill="FFFFFF" w:val="clear"/>
+            <w:tcMar>
+              <w:left w:w="103" w:type="dxa"/>
             </w:tcMar>
           </w:tcPr>
           <w:p>
@@ -5001,7 +5130,7 @@
         </w:tc>
         <w:tc>
           <w:tcPr>
-            <w:tcW w:w="909" w:type="dxa"/>
+            <w:tcW w:w="908" w:type="dxa"/>
             <w:tcBorders>
               <w:top w:val="single" w:sz="4" w:space="0" w:color="00000A"/>
               <w:left w:val="single" w:sz="4" w:space="0" w:color="00000A"/>
@@ -5010,9 +5139,9 @@
               <w:right w:val="single" w:sz="4" w:space="0" w:color="00000A"/>
               <w:insideV w:val="single" w:sz="4" w:space="0" w:color="00000A"/>
             </w:tcBorders>
-            <w:shd w:fill="auto" w:val="clear"/>
-            <w:tcMar>
-              <w:left w:w="108" w:type="dxa"/>
+            <w:shd w:fill="FFFFFF" w:val="clear"/>
+            <w:tcMar>
+              <w:left w:w="103" w:type="dxa"/>
             </w:tcMar>
           </w:tcPr>
           <w:p>
@@ -5038,9 +5167,9 @@
               <w:right w:val="single" w:sz="4" w:space="0" w:color="00000A"/>
               <w:insideV w:val="single" w:sz="4" w:space="0" w:color="00000A"/>
             </w:tcBorders>
-            <w:shd w:fill="auto" w:val="clear"/>
-            <w:tcMar>
-              <w:left w:w="108" w:type="dxa"/>
+            <w:shd w:fill="FFFFFF" w:val="clear"/>
+            <w:tcMar>
+              <w:left w:w="103" w:type="dxa"/>
             </w:tcMar>
           </w:tcPr>
           <w:p>
@@ -5066,9 +5195,9 @@
               <w:right w:val="single" w:sz="4" w:space="0" w:color="00000A"/>
               <w:insideV w:val="single" w:sz="4" w:space="0" w:color="00000A"/>
             </w:tcBorders>
-            <w:shd w:fill="auto" w:val="clear"/>
-            <w:tcMar>
-              <w:left w:w="108" w:type="dxa"/>
+            <w:shd w:fill="FFFFFF" w:val="clear"/>
+            <w:tcMar>
+              <w:left w:w="103" w:type="dxa"/>
             </w:tcMar>
           </w:tcPr>
           <w:p>
@@ -5094,9 +5223,9 @@
               <w:right w:val="single" w:sz="4" w:space="0" w:color="00000A"/>
               <w:insideV w:val="single" w:sz="4" w:space="0" w:color="00000A"/>
             </w:tcBorders>
-            <w:shd w:fill="auto" w:val="clear"/>
-            <w:tcMar>
-              <w:left w:w="108" w:type="dxa"/>
+            <w:shd w:fill="FFFFFF" w:val="clear"/>
+            <w:tcMar>
+              <w:left w:w="103" w:type="dxa"/>
             </w:tcMar>
           </w:tcPr>
           <w:p>
@@ -5113,7 +5242,7 @@
         </w:tc>
         <w:tc>
           <w:tcPr>
-            <w:tcW w:w="955" w:type="dxa"/>
+            <w:tcW w:w="954" w:type="dxa"/>
             <w:tcBorders>
               <w:top w:val="single" w:sz="4" w:space="0" w:color="00000A"/>
               <w:left w:val="single" w:sz="4" w:space="0" w:color="00000A"/>
@@ -5122,9 +5251,9 @@
               <w:right w:val="single" w:sz="4" w:space="0" w:color="00000A"/>
               <w:insideV w:val="single" w:sz="4" w:space="0" w:color="00000A"/>
             </w:tcBorders>
-            <w:shd w:fill="auto" w:val="clear"/>
-            <w:tcMar>
-              <w:left w:w="108" w:type="dxa"/>
+            <w:shd w:fill="FFFFFF" w:val="clear"/>
+            <w:tcMar>
+              <w:left w:w="103" w:type="dxa"/>
             </w:tcMar>
           </w:tcPr>
           <w:p>
@@ -5149,9 +5278,9 @@
               <w:right w:val="single" w:sz="4" w:space="0" w:color="00000A"/>
               <w:insideV w:val="single" w:sz="4" w:space="0" w:color="00000A"/>
             </w:tcBorders>
-            <w:shd w:fill="auto" w:val="clear"/>
-            <w:tcMar>
-              <w:left w:w="108" w:type="dxa"/>
+            <w:shd w:fill="FFFFFF" w:val="clear"/>
+            <w:tcMar>
+              <w:left w:w="103" w:type="dxa"/>
             </w:tcMar>
           </w:tcPr>
           <w:p>
@@ -5168,7 +5297,7 @@
         </w:tc>
         <w:tc>
           <w:tcPr>
-            <w:tcW w:w="704" w:type="dxa"/>
+            <w:tcW w:w="707" w:type="dxa"/>
             <w:tcBorders>
               <w:top w:val="single" w:sz="4" w:space="0" w:color="00000A"/>
               <w:left w:val="single" w:sz="4" w:space="0" w:color="00000A"/>
@@ -5177,9 +5306,9 @@
               <w:right w:val="single" w:sz="4" w:space="0" w:color="00000A"/>
               <w:insideV w:val="single" w:sz="4" w:space="0" w:color="00000A"/>
             </w:tcBorders>
-            <w:shd w:fill="auto" w:val="clear"/>
-            <w:tcMar>
-              <w:left w:w="108" w:type="dxa"/>
+            <w:shd w:fill="FFFFFF" w:val="clear"/>
+            <w:tcMar>
+              <w:left w:w="103" w:type="dxa"/>
             </w:tcMar>
           </w:tcPr>
           <w:p>
@@ -5209,9 +5338,9 @@
               <w:right w:val="single" w:sz="4" w:space="0" w:color="00000A"/>
               <w:insideV w:val="single" w:sz="4" w:space="0" w:color="00000A"/>
             </w:tcBorders>
-            <w:shd w:fill="auto" w:val="clear"/>
-            <w:tcMar>
-              <w:left w:w="108" w:type="dxa"/>
+            <w:shd w:fill="FFFFFF" w:val="clear"/>
+            <w:tcMar>
+              <w:left w:w="103" w:type="dxa"/>
             </w:tcMar>
           </w:tcPr>
           <w:p>
@@ -5228,7 +5357,7 @@
         </w:tc>
         <w:tc>
           <w:tcPr>
-            <w:tcW w:w="1057" w:type="dxa"/>
+            <w:tcW w:w="1056" w:type="dxa"/>
             <w:tcBorders>
               <w:top w:val="single" w:sz="4" w:space="0" w:color="00000A"/>
               <w:left w:val="single" w:sz="4" w:space="0" w:color="00000A"/>
@@ -5237,9 +5366,9 @@
               <w:right w:val="single" w:sz="4" w:space="0" w:color="00000A"/>
               <w:insideV w:val="single" w:sz="4" w:space="0" w:color="00000A"/>
             </w:tcBorders>
-            <w:shd w:fill="auto" w:val="clear"/>
-            <w:tcMar>
-              <w:left w:w="108" w:type="dxa"/>
+            <w:shd w:fill="FFFFFF" w:val="clear"/>
+            <w:tcMar>
+              <w:left w:w="103" w:type="dxa"/>
             </w:tcMar>
           </w:tcPr>
           <w:p>
@@ -5256,7 +5385,7 @@
         </w:tc>
         <w:tc>
           <w:tcPr>
-            <w:tcW w:w="909" w:type="dxa"/>
+            <w:tcW w:w="908" w:type="dxa"/>
             <w:tcBorders>
               <w:top w:val="single" w:sz="4" w:space="0" w:color="00000A"/>
               <w:left w:val="single" w:sz="4" w:space="0" w:color="00000A"/>
@@ -5265,9 +5394,9 @@
               <w:right w:val="single" w:sz="4" w:space="0" w:color="00000A"/>
               <w:insideV w:val="single" w:sz="4" w:space="0" w:color="00000A"/>
             </w:tcBorders>
-            <w:shd w:fill="auto" w:val="clear"/>
-            <w:tcMar>
-              <w:left w:w="108" w:type="dxa"/>
+            <w:shd w:fill="FFFFFF" w:val="clear"/>
+            <w:tcMar>
+              <w:left w:w="103" w:type="dxa"/>
             </w:tcMar>
           </w:tcPr>
           <w:p>
@@ -5293,9 +5422,9 @@
               <w:right w:val="single" w:sz="4" w:space="0" w:color="00000A"/>
               <w:insideV w:val="single" w:sz="4" w:space="0" w:color="00000A"/>
             </w:tcBorders>
-            <w:shd w:fill="auto" w:val="clear"/>
-            <w:tcMar>
-              <w:left w:w="108" w:type="dxa"/>
+            <w:shd w:fill="FFFFFF" w:val="clear"/>
+            <w:tcMar>
+              <w:left w:w="103" w:type="dxa"/>
             </w:tcMar>
           </w:tcPr>
           <w:p>
@@ -5321,9 +5450,9 @@
               <w:right w:val="single" w:sz="4" w:space="0" w:color="00000A"/>
               <w:insideV w:val="single" w:sz="4" w:space="0" w:color="00000A"/>
             </w:tcBorders>
-            <w:shd w:fill="auto" w:val="clear"/>
-            <w:tcMar>
-              <w:left w:w="108" w:type="dxa"/>
+            <w:shd w:fill="FFFFFF" w:val="clear"/>
+            <w:tcMar>
+              <w:left w:w="103" w:type="dxa"/>
             </w:tcMar>
           </w:tcPr>
           <w:p>
@@ -5349,9 +5478,9 @@
               <w:right w:val="single" w:sz="4" w:space="0" w:color="00000A"/>
               <w:insideV w:val="single" w:sz="4" w:space="0" w:color="00000A"/>
             </w:tcBorders>
-            <w:shd w:fill="auto" w:val="clear"/>
-            <w:tcMar>
-              <w:left w:w="108" w:type="dxa"/>
+            <w:shd w:fill="FFFFFF" w:val="clear"/>
+            <w:tcMar>
+              <w:left w:w="103" w:type="dxa"/>
             </w:tcMar>
           </w:tcPr>
           <w:p>
@@ -5368,7 +5497,7 @@
         </w:tc>
         <w:tc>
           <w:tcPr>
-            <w:tcW w:w="955" w:type="dxa"/>
+            <w:tcW w:w="954" w:type="dxa"/>
             <w:tcBorders>
               <w:top w:val="single" w:sz="4" w:space="0" w:color="00000A"/>
               <w:left w:val="single" w:sz="4" w:space="0" w:color="00000A"/>
@@ -5377,9 +5506,9 @@
               <w:right w:val="single" w:sz="4" w:space="0" w:color="00000A"/>
               <w:insideV w:val="single" w:sz="4" w:space="0" w:color="00000A"/>
             </w:tcBorders>
-            <w:shd w:fill="auto" w:val="clear"/>
-            <w:tcMar>
-              <w:left w:w="108" w:type="dxa"/>
+            <w:shd w:fill="FFFFFF" w:val="clear"/>
+            <w:tcMar>
+              <w:left w:w="103" w:type="dxa"/>
             </w:tcMar>
           </w:tcPr>
           <w:p>
@@ -5404,9 +5533,9 @@
               <w:right w:val="single" w:sz="4" w:space="0" w:color="00000A"/>
               <w:insideV w:val="single" w:sz="4" w:space="0" w:color="00000A"/>
             </w:tcBorders>
-            <w:shd w:fill="auto" w:val="clear"/>
-            <w:tcMar>
-              <w:left w:w="108" w:type="dxa"/>
+            <w:shd w:fill="FFFFFF" w:val="clear"/>
+            <w:tcMar>
+              <w:left w:w="103" w:type="dxa"/>
             </w:tcMar>
           </w:tcPr>
           <w:p>
@@ -5425,7 +5554,7 @@
         </w:tc>
         <w:tc>
           <w:tcPr>
-            <w:tcW w:w="704" w:type="dxa"/>
+            <w:tcW w:w="707" w:type="dxa"/>
             <w:tcBorders>
               <w:top w:val="single" w:sz="4" w:space="0" w:color="00000A"/>
               <w:left w:val="single" w:sz="4" w:space="0" w:color="00000A"/>
@@ -5434,9 +5563,778 @@
               <w:right w:val="single" w:sz="4" w:space="0" w:color="00000A"/>
               <w:insideV w:val="single" w:sz="4" w:space="0" w:color="00000A"/>
             </w:tcBorders>
-            <w:shd w:fill="auto" w:val="clear"/>
-            <w:tcMar>
-              <w:left w:w="108" w:type="dxa"/>
+            <w:shd w:fill="FFFFFF" w:val="clear"/>
+            <w:tcMar>
+              <w:left w:w="103" w:type="dxa"/>
+            </w:tcMar>
+          </w:tcPr>
+          <w:p>
+            <w:pPr>
+              <w:pStyle w:val="Normal"/>
+              <w:spacing w:before="0" w:after="0"/>
+              <w:rPr/>
+            </w:pPr>
+            <w:r>
+              <w:rPr/>
+            </w:r>
+          </w:p>
+        </w:tc>
+      </w:tr>
+      <w:tr>
+        <w:trPr>
+          <w:cantSplit w:val="false"/>
+        </w:trPr>
+        <w:tc>
+          <w:tcPr>
+            <w:tcW w:w="1378" w:type="dxa"/>
+            <w:tcBorders>
+              <w:top w:val="nil"/>
+              <w:left w:val="single" w:sz="4" w:space="0" w:color="00000A"/>
+              <w:bottom w:val="single" w:sz="4" w:space="0" w:color="00000A"/>
+              <w:insideH w:val="single" w:sz="4" w:space="0" w:color="00000A"/>
+              <w:right w:val="single" w:sz="4" w:space="0" w:color="00000A"/>
+              <w:insideV w:val="single" w:sz="4" w:space="0" w:color="00000A"/>
+            </w:tcBorders>
+            <w:shd w:fill="FFFFFF" w:val="clear"/>
+            <w:tcMar>
+              <w:left w:w="103" w:type="dxa"/>
+            </w:tcMar>
+          </w:tcPr>
+          <w:p>
+            <w:pPr>
+              <w:pStyle w:val="Normal"/>
+              <w:spacing w:before="0" w:after="0"/>
+              <w:rPr/>
+            </w:pPr>
+            <w:r>
+              <w:rPr/>
+              <w:t>RFID Tag Detection Timing</w:t>
+            </w:r>
+          </w:p>
+        </w:tc>
+        <w:tc>
+          <w:tcPr>
+            <w:tcW w:w="1056" w:type="dxa"/>
+            <w:tcBorders>
+              <w:top w:val="nil"/>
+              <w:left w:val="single" w:sz="4" w:space="0" w:color="00000A"/>
+              <w:bottom w:val="single" w:sz="4" w:space="0" w:color="00000A"/>
+              <w:insideH w:val="single" w:sz="4" w:space="0" w:color="00000A"/>
+              <w:right w:val="single" w:sz="4" w:space="0" w:color="00000A"/>
+              <w:insideV w:val="single" w:sz="4" w:space="0" w:color="00000A"/>
+            </w:tcBorders>
+            <w:shd w:fill="FFFFFF" w:val="clear"/>
+            <w:tcMar>
+              <w:left w:w="103" w:type="dxa"/>
+            </w:tcMar>
+          </w:tcPr>
+          <w:p>
+            <w:pPr>
+              <w:pStyle w:val="Normal"/>
+              <w:spacing w:before="0" w:after="0"/>
+              <w:rPr/>
+            </w:pPr>
+            <w:r>
+              <w:rPr/>
+              <w:t>High</w:t>
+            </w:r>
+          </w:p>
+        </w:tc>
+        <w:tc>
+          <w:tcPr>
+            <w:tcW w:w="908" w:type="dxa"/>
+            <w:tcBorders>
+              <w:top w:val="nil"/>
+              <w:left w:val="single" w:sz="4" w:space="0" w:color="00000A"/>
+              <w:bottom w:val="single" w:sz="4" w:space="0" w:color="00000A"/>
+              <w:insideH w:val="single" w:sz="4" w:space="0" w:color="00000A"/>
+              <w:right w:val="single" w:sz="4" w:space="0" w:color="00000A"/>
+              <w:insideV w:val="single" w:sz="4" w:space="0" w:color="00000A"/>
+            </w:tcBorders>
+            <w:shd w:fill="FFFFFF" w:val="clear"/>
+            <w:tcMar>
+              <w:left w:w="103" w:type="dxa"/>
+            </w:tcMar>
+          </w:tcPr>
+          <w:p>
+            <w:pPr>
+              <w:pStyle w:val="Normal"/>
+              <w:spacing w:before="0" w:after="0"/>
+              <w:rPr/>
+            </w:pPr>
+            <w:r>
+              <w:rPr/>
+              <w:t>High</w:t>
+            </w:r>
+          </w:p>
+        </w:tc>
+        <w:tc>
+          <w:tcPr>
+            <w:tcW w:w="908" w:type="dxa"/>
+            <w:tcBorders>
+              <w:top w:val="nil"/>
+              <w:left w:val="single" w:sz="4" w:space="0" w:color="00000A"/>
+              <w:bottom w:val="single" w:sz="4" w:space="0" w:color="00000A"/>
+              <w:insideH w:val="single" w:sz="4" w:space="0" w:color="00000A"/>
+              <w:right w:val="single" w:sz="4" w:space="0" w:color="00000A"/>
+              <w:insideV w:val="single" w:sz="4" w:space="0" w:color="00000A"/>
+            </w:tcBorders>
+            <w:shd w:fill="FFFFFF" w:val="clear"/>
+            <w:tcMar>
+              <w:left w:w="103" w:type="dxa"/>
+            </w:tcMar>
+          </w:tcPr>
+          <w:p>
+            <w:pPr>
+              <w:pStyle w:val="Normal"/>
+              <w:spacing w:before="0" w:after="0"/>
+              <w:rPr/>
+            </w:pPr>
+            <w:r>
+              <w:rPr/>
+              <w:t>High</w:t>
+            </w:r>
+          </w:p>
+        </w:tc>
+        <w:tc>
+          <w:tcPr>
+            <w:tcW w:w="1099" w:type="dxa"/>
+            <w:tcBorders>
+              <w:top w:val="nil"/>
+              <w:left w:val="single" w:sz="4" w:space="0" w:color="00000A"/>
+              <w:bottom w:val="single" w:sz="4" w:space="0" w:color="00000A"/>
+              <w:insideH w:val="single" w:sz="4" w:space="0" w:color="00000A"/>
+              <w:right w:val="single" w:sz="4" w:space="0" w:color="00000A"/>
+              <w:insideV w:val="single" w:sz="4" w:space="0" w:color="00000A"/>
+            </w:tcBorders>
+            <w:shd w:fill="FFFFFF" w:val="clear"/>
+            <w:tcMar>
+              <w:left w:w="103" w:type="dxa"/>
+            </w:tcMar>
+          </w:tcPr>
+          <w:p>
+            <w:pPr>
+              <w:pStyle w:val="Normal"/>
+              <w:spacing w:before="0" w:after="0"/>
+              <w:rPr/>
+            </w:pPr>
+            <w:r>
+              <w:rPr/>
+              <w:t>Monitored</w:t>
+            </w:r>
+          </w:p>
+        </w:tc>
+        <w:tc>
+          <w:tcPr>
+            <w:tcW w:w="1008" w:type="dxa"/>
+            <w:tcBorders>
+              <w:top w:val="nil"/>
+              <w:left w:val="single" w:sz="4" w:space="0" w:color="00000A"/>
+              <w:bottom w:val="single" w:sz="4" w:space="0" w:color="00000A"/>
+              <w:insideH w:val="single" w:sz="4" w:space="0" w:color="00000A"/>
+              <w:right w:val="single" w:sz="4" w:space="0" w:color="00000A"/>
+              <w:insideV w:val="single" w:sz="4" w:space="0" w:color="00000A"/>
+            </w:tcBorders>
+            <w:shd w:fill="FFFFFF" w:val="clear"/>
+            <w:tcMar>
+              <w:left w:w="103" w:type="dxa"/>
+            </w:tcMar>
+          </w:tcPr>
+          <w:p>
+            <w:pPr>
+              <w:pStyle w:val="Normal"/>
+              <w:spacing w:before="0" w:after="0"/>
+              <w:rPr/>
+            </w:pPr>
+            <w:r>
+              <w:rPr/>
+              <w:t>9/2/2015</w:t>
+            </w:r>
+          </w:p>
+        </w:tc>
+        <w:tc>
+          <w:tcPr>
+            <w:tcW w:w="954" w:type="dxa"/>
+            <w:tcBorders>
+              <w:top w:val="nil"/>
+              <w:left w:val="single" w:sz="4" w:space="0" w:color="00000A"/>
+              <w:bottom w:val="single" w:sz="4" w:space="0" w:color="00000A"/>
+              <w:insideH w:val="single" w:sz="4" w:space="0" w:color="00000A"/>
+              <w:right w:val="single" w:sz="4" w:space="0" w:color="00000A"/>
+              <w:insideV w:val="single" w:sz="4" w:space="0" w:color="00000A"/>
+            </w:tcBorders>
+            <w:shd w:fill="FFFFFF" w:val="clear"/>
+            <w:tcMar>
+              <w:left w:w="103" w:type="dxa"/>
+            </w:tcMar>
+          </w:tcPr>
+          <w:p>
+            <w:pPr>
+              <w:pStyle w:val="Normal"/>
+              <w:spacing w:before="0" w:after="0"/>
+              <w:rPr/>
+            </w:pPr>
+            <w:r>
+              <w:rPr/>
+            </w:r>
+          </w:p>
+        </w:tc>
+        <w:tc>
+          <w:tcPr>
+            <w:tcW w:w="1331" w:type="dxa"/>
+            <w:tcBorders>
+              <w:top w:val="nil"/>
+              <w:left w:val="single" w:sz="4" w:space="0" w:color="00000A"/>
+              <w:bottom w:val="single" w:sz="4" w:space="0" w:color="00000A"/>
+              <w:insideH w:val="single" w:sz="4" w:space="0" w:color="00000A"/>
+              <w:right w:val="single" w:sz="4" w:space="0" w:color="00000A"/>
+              <w:insideV w:val="single" w:sz="4" w:space="0" w:color="00000A"/>
+            </w:tcBorders>
+            <w:shd w:fill="FFFFFF" w:val="clear"/>
+            <w:tcMar>
+              <w:left w:w="103" w:type="dxa"/>
+            </w:tcMar>
+          </w:tcPr>
+          <w:p>
+            <w:pPr>
+              <w:pStyle w:val="Normal"/>
+              <w:spacing w:before="0" w:after="0"/>
+              <w:rPr/>
+            </w:pPr>
+            <w:r>
+              <w:rPr/>
+              <w:t>AVOIDANCE: We are equipping an optical sensor to detect when the test rail car crosses a RFID tag.</w:t>
+            </w:r>
+          </w:p>
+        </w:tc>
+        <w:tc>
+          <w:tcPr>
+            <w:tcW w:w="707" w:type="dxa"/>
+            <w:tcBorders>
+              <w:top w:val="nil"/>
+              <w:left w:val="single" w:sz="4" w:space="0" w:color="00000A"/>
+              <w:bottom w:val="single" w:sz="4" w:space="0" w:color="00000A"/>
+              <w:insideH w:val="single" w:sz="4" w:space="0" w:color="00000A"/>
+              <w:right w:val="single" w:sz="4" w:space="0" w:color="00000A"/>
+              <w:insideV w:val="single" w:sz="4" w:space="0" w:color="00000A"/>
+            </w:tcBorders>
+            <w:shd w:fill="FFFFFF" w:val="clear"/>
+            <w:tcMar>
+              <w:left w:w="103" w:type="dxa"/>
+            </w:tcMar>
+          </w:tcPr>
+          <w:p>
+            <w:pPr>
+              <w:pStyle w:val="Normal"/>
+              <w:spacing w:before="0" w:after="0"/>
+              <w:rPr/>
+            </w:pPr>
+            <w:r>
+              <w:rPr/>
+            </w:r>
+          </w:p>
+        </w:tc>
+      </w:tr>
+      <w:tr>
+        <w:trPr>
+          <w:cantSplit w:val="false"/>
+        </w:trPr>
+        <w:tc>
+          <w:tcPr>
+            <w:tcW w:w="1378" w:type="dxa"/>
+            <w:tcBorders>
+              <w:top w:val="nil"/>
+              <w:left w:val="single" w:sz="4" w:space="0" w:color="00000A"/>
+              <w:bottom w:val="single" w:sz="4" w:space="0" w:color="00000A"/>
+              <w:insideH w:val="single" w:sz="4" w:space="0" w:color="00000A"/>
+              <w:right w:val="single" w:sz="4" w:space="0" w:color="00000A"/>
+              <w:insideV w:val="single" w:sz="4" w:space="0" w:color="00000A"/>
+            </w:tcBorders>
+            <w:shd w:fill="FFFFFF" w:val="clear"/>
+            <w:tcMar>
+              <w:left w:w="103" w:type="dxa"/>
+            </w:tcMar>
+          </w:tcPr>
+          <w:p>
+            <w:pPr>
+              <w:pStyle w:val="Normal"/>
+              <w:spacing w:before="0" w:after="0"/>
+              <w:rPr/>
+            </w:pPr>
+            <w:r>
+              <w:rPr/>
+              <w:t>Optical Sensor Interop</w:t>
+            </w:r>
+          </w:p>
+        </w:tc>
+        <w:tc>
+          <w:tcPr>
+            <w:tcW w:w="1056" w:type="dxa"/>
+            <w:tcBorders>
+              <w:top w:val="nil"/>
+              <w:left w:val="single" w:sz="4" w:space="0" w:color="00000A"/>
+              <w:bottom w:val="single" w:sz="4" w:space="0" w:color="00000A"/>
+              <w:insideH w:val="single" w:sz="4" w:space="0" w:color="00000A"/>
+              <w:right w:val="single" w:sz="4" w:space="0" w:color="00000A"/>
+              <w:insideV w:val="single" w:sz="4" w:space="0" w:color="00000A"/>
+            </w:tcBorders>
+            <w:shd w:fill="FFFFFF" w:val="clear"/>
+            <w:tcMar>
+              <w:left w:w="103" w:type="dxa"/>
+            </w:tcMar>
+          </w:tcPr>
+          <w:p>
+            <w:pPr>
+              <w:pStyle w:val="Normal"/>
+              <w:spacing w:before="0" w:after="0"/>
+              <w:rPr/>
+            </w:pPr>
+            <w:r>
+              <w:rPr/>
+              <w:t>High</w:t>
+            </w:r>
+          </w:p>
+        </w:tc>
+        <w:tc>
+          <w:tcPr>
+            <w:tcW w:w="908" w:type="dxa"/>
+            <w:tcBorders>
+              <w:top w:val="nil"/>
+              <w:left w:val="single" w:sz="4" w:space="0" w:color="00000A"/>
+              <w:bottom w:val="single" w:sz="4" w:space="0" w:color="00000A"/>
+              <w:insideH w:val="single" w:sz="4" w:space="0" w:color="00000A"/>
+              <w:right w:val="single" w:sz="4" w:space="0" w:color="00000A"/>
+              <w:insideV w:val="single" w:sz="4" w:space="0" w:color="00000A"/>
+            </w:tcBorders>
+            <w:shd w:fill="FFFFFF" w:val="clear"/>
+            <w:tcMar>
+              <w:left w:w="103" w:type="dxa"/>
+            </w:tcMar>
+          </w:tcPr>
+          <w:p>
+            <w:pPr>
+              <w:pStyle w:val="Normal"/>
+              <w:spacing w:before="0" w:after="0"/>
+              <w:rPr/>
+            </w:pPr>
+            <w:r>
+              <w:rPr/>
+              <w:t>Medium</w:t>
+            </w:r>
+          </w:p>
+        </w:tc>
+        <w:tc>
+          <w:tcPr>
+            <w:tcW w:w="908" w:type="dxa"/>
+            <w:tcBorders>
+              <w:top w:val="nil"/>
+              <w:left w:val="single" w:sz="4" w:space="0" w:color="00000A"/>
+              <w:bottom w:val="single" w:sz="4" w:space="0" w:color="00000A"/>
+              <w:insideH w:val="single" w:sz="4" w:space="0" w:color="00000A"/>
+              <w:right w:val="single" w:sz="4" w:space="0" w:color="00000A"/>
+              <w:insideV w:val="single" w:sz="4" w:space="0" w:color="00000A"/>
+            </w:tcBorders>
+            <w:shd w:fill="FFFFFF" w:val="clear"/>
+            <w:tcMar>
+              <w:left w:w="103" w:type="dxa"/>
+            </w:tcMar>
+          </w:tcPr>
+          <w:p>
+            <w:pPr>
+              <w:pStyle w:val="Normal"/>
+              <w:spacing w:before="0" w:after="0"/>
+              <w:rPr/>
+            </w:pPr>
+            <w:r>
+              <w:rPr/>
+              <w:t>High</w:t>
+            </w:r>
+          </w:p>
+        </w:tc>
+        <w:tc>
+          <w:tcPr>
+            <w:tcW w:w="1099" w:type="dxa"/>
+            <w:tcBorders>
+              <w:top w:val="nil"/>
+              <w:left w:val="single" w:sz="4" w:space="0" w:color="00000A"/>
+              <w:bottom w:val="single" w:sz="4" w:space="0" w:color="00000A"/>
+              <w:insideH w:val="single" w:sz="4" w:space="0" w:color="00000A"/>
+              <w:right w:val="single" w:sz="4" w:space="0" w:color="00000A"/>
+              <w:insideV w:val="single" w:sz="4" w:space="0" w:color="00000A"/>
+            </w:tcBorders>
+            <w:shd w:fill="FFFFFF" w:val="clear"/>
+            <w:tcMar>
+              <w:left w:w="103" w:type="dxa"/>
+            </w:tcMar>
+          </w:tcPr>
+          <w:p>
+            <w:pPr>
+              <w:pStyle w:val="Normal"/>
+              <w:spacing w:before="0" w:after="0"/>
+              <w:rPr/>
+            </w:pPr>
+            <w:r>
+              <w:rPr/>
+              <w:t>Monitored</w:t>
+            </w:r>
+          </w:p>
+        </w:tc>
+        <w:tc>
+          <w:tcPr>
+            <w:tcW w:w="1008" w:type="dxa"/>
+            <w:tcBorders>
+              <w:top w:val="nil"/>
+              <w:left w:val="single" w:sz="4" w:space="0" w:color="00000A"/>
+              <w:bottom w:val="single" w:sz="4" w:space="0" w:color="00000A"/>
+              <w:insideH w:val="single" w:sz="4" w:space="0" w:color="00000A"/>
+              <w:right w:val="single" w:sz="4" w:space="0" w:color="00000A"/>
+              <w:insideV w:val="single" w:sz="4" w:space="0" w:color="00000A"/>
+            </w:tcBorders>
+            <w:shd w:fill="FFFFFF" w:val="clear"/>
+            <w:tcMar>
+              <w:left w:w="103" w:type="dxa"/>
+            </w:tcMar>
+          </w:tcPr>
+          <w:p>
+            <w:pPr>
+              <w:pStyle w:val="Normal"/>
+              <w:spacing w:before="0" w:after="0"/>
+              <w:rPr/>
+            </w:pPr>
+            <w:r>
+              <w:rPr/>
+              <w:t>10/26/2015</w:t>
+            </w:r>
+          </w:p>
+        </w:tc>
+        <w:tc>
+          <w:tcPr>
+            <w:tcW w:w="954" w:type="dxa"/>
+            <w:tcBorders>
+              <w:top w:val="nil"/>
+              <w:left w:val="single" w:sz="4" w:space="0" w:color="00000A"/>
+              <w:bottom w:val="single" w:sz="4" w:space="0" w:color="00000A"/>
+              <w:insideH w:val="single" w:sz="4" w:space="0" w:color="00000A"/>
+              <w:right w:val="single" w:sz="4" w:space="0" w:color="00000A"/>
+              <w:insideV w:val="single" w:sz="4" w:space="0" w:color="00000A"/>
+            </w:tcBorders>
+            <w:shd w:fill="FFFFFF" w:val="clear"/>
+            <w:tcMar>
+              <w:left w:w="103" w:type="dxa"/>
+            </w:tcMar>
+          </w:tcPr>
+          <w:p>
+            <w:pPr>
+              <w:pStyle w:val="Normal"/>
+              <w:spacing w:before="0" w:after="0"/>
+              <w:rPr/>
+            </w:pPr>
+            <w:r>
+              <w:rPr/>
+            </w:r>
+          </w:p>
+        </w:tc>
+        <w:tc>
+          <w:tcPr>
+            <w:tcW w:w="1331" w:type="dxa"/>
+            <w:tcBorders>
+              <w:top w:val="nil"/>
+              <w:left w:val="single" w:sz="4" w:space="0" w:color="00000A"/>
+              <w:bottom w:val="single" w:sz="4" w:space="0" w:color="00000A"/>
+              <w:insideH w:val="single" w:sz="4" w:space="0" w:color="00000A"/>
+              <w:right w:val="single" w:sz="4" w:space="0" w:color="00000A"/>
+              <w:insideV w:val="single" w:sz="4" w:space="0" w:color="00000A"/>
+            </w:tcBorders>
+            <w:shd w:fill="FFFFFF" w:val="clear"/>
+            <w:tcMar>
+              <w:left w:w="103" w:type="dxa"/>
+            </w:tcMar>
+          </w:tcPr>
+          <w:p>
+            <w:pPr>
+              <w:pStyle w:val="Normal"/>
+              <w:spacing w:before="0" w:after="0"/>
+              <w:rPr/>
+            </w:pPr>
+            <w:r>
+              <w:rPr/>
+              <w:t xml:space="preserve">MITIGATION: </w:t>
+            </w:r>
+            <w:r>
+              <w:rPr/>
+              <w:t>Interfaceing with the optical sensor is being included n the initial design. The test rail car is being constructed this semester so that the team can start testing with it this term. Scripts will be created to evaluate raw measurements from the rail car, including optical sensor measurements. Evaluation involves trying different algorithms to estimate position with the available data.</w:t>
+            </w:r>
+          </w:p>
+        </w:tc>
+        <w:tc>
+          <w:tcPr>
+            <w:tcW w:w="707" w:type="dxa"/>
+            <w:tcBorders>
+              <w:top w:val="nil"/>
+              <w:left w:val="single" w:sz="4" w:space="0" w:color="00000A"/>
+              <w:bottom w:val="single" w:sz="4" w:space="0" w:color="00000A"/>
+              <w:insideH w:val="single" w:sz="4" w:space="0" w:color="00000A"/>
+              <w:right w:val="single" w:sz="4" w:space="0" w:color="00000A"/>
+              <w:insideV w:val="single" w:sz="4" w:space="0" w:color="00000A"/>
+            </w:tcBorders>
+            <w:shd w:fill="FFFFFF" w:val="clear"/>
+            <w:tcMar>
+              <w:left w:w="103" w:type="dxa"/>
+            </w:tcMar>
+          </w:tcPr>
+          <w:p>
+            <w:pPr>
+              <w:pStyle w:val="Normal"/>
+              <w:spacing w:before="0" w:after="0"/>
+              <w:rPr/>
+            </w:pPr>
+            <w:r>
+              <w:rPr/>
+            </w:r>
+          </w:p>
+        </w:tc>
+      </w:tr>
+      <w:tr>
+        <w:trPr>
+          <w:cantSplit w:val="false"/>
+        </w:trPr>
+        <w:tc>
+          <w:tcPr>
+            <w:tcW w:w="1378" w:type="dxa"/>
+            <w:tcBorders>
+              <w:top w:val="nil"/>
+              <w:left w:val="single" w:sz="4" w:space="0" w:color="00000A"/>
+              <w:bottom w:val="single" w:sz="4" w:space="0" w:color="00000A"/>
+              <w:insideH w:val="single" w:sz="4" w:space="0" w:color="00000A"/>
+              <w:right w:val="single" w:sz="4" w:space="0" w:color="00000A"/>
+              <w:insideV w:val="single" w:sz="4" w:space="0" w:color="00000A"/>
+            </w:tcBorders>
+            <w:shd w:fill="FFFFFF" w:val="clear"/>
+            <w:tcMar>
+              <w:left w:w="103" w:type="dxa"/>
+            </w:tcMar>
+          </w:tcPr>
+          <w:p>
+            <w:pPr>
+              <w:pStyle w:val="Normal"/>
+              <w:spacing w:before="0" w:after="0"/>
+              <w:rPr/>
+            </w:pPr>
+            <w:r>
+              <w:rPr/>
+              <w:t>Laser Measurer Accuracy</w:t>
+            </w:r>
+          </w:p>
+        </w:tc>
+        <w:tc>
+          <w:tcPr>
+            <w:tcW w:w="1056" w:type="dxa"/>
+            <w:tcBorders>
+              <w:top w:val="nil"/>
+              <w:left w:val="single" w:sz="4" w:space="0" w:color="00000A"/>
+              <w:bottom w:val="single" w:sz="4" w:space="0" w:color="00000A"/>
+              <w:insideH w:val="single" w:sz="4" w:space="0" w:color="00000A"/>
+              <w:right w:val="single" w:sz="4" w:space="0" w:color="00000A"/>
+              <w:insideV w:val="single" w:sz="4" w:space="0" w:color="00000A"/>
+            </w:tcBorders>
+            <w:shd w:fill="FFFFFF" w:val="clear"/>
+            <w:tcMar>
+              <w:left w:w="103" w:type="dxa"/>
+            </w:tcMar>
+          </w:tcPr>
+          <w:p>
+            <w:pPr>
+              <w:pStyle w:val="Normal"/>
+              <w:spacing w:before="0" w:after="0"/>
+              <w:rPr/>
+            </w:pPr>
+            <w:r>
+              <w:rPr/>
+              <w:t>Low</w:t>
+            </w:r>
+          </w:p>
+        </w:tc>
+        <w:tc>
+          <w:tcPr>
+            <w:tcW w:w="908" w:type="dxa"/>
+            <w:tcBorders>
+              <w:top w:val="nil"/>
+              <w:left w:val="single" w:sz="4" w:space="0" w:color="00000A"/>
+              <w:bottom w:val="single" w:sz="4" w:space="0" w:color="00000A"/>
+              <w:insideH w:val="single" w:sz="4" w:space="0" w:color="00000A"/>
+              <w:right w:val="single" w:sz="4" w:space="0" w:color="00000A"/>
+              <w:insideV w:val="single" w:sz="4" w:space="0" w:color="00000A"/>
+            </w:tcBorders>
+            <w:shd w:fill="FFFFFF" w:val="clear"/>
+            <w:tcMar>
+              <w:left w:w="103" w:type="dxa"/>
+            </w:tcMar>
+          </w:tcPr>
+          <w:p>
+            <w:pPr>
+              <w:pStyle w:val="Normal"/>
+              <w:spacing w:before="0" w:after="0"/>
+              <w:rPr/>
+            </w:pPr>
+            <w:r>
+              <w:rPr/>
+              <w:t>High</w:t>
+            </w:r>
+          </w:p>
+        </w:tc>
+        <w:tc>
+          <w:tcPr>
+            <w:tcW w:w="908" w:type="dxa"/>
+            <w:tcBorders>
+              <w:top w:val="nil"/>
+              <w:left w:val="single" w:sz="4" w:space="0" w:color="00000A"/>
+              <w:bottom w:val="single" w:sz="4" w:space="0" w:color="00000A"/>
+              <w:insideH w:val="single" w:sz="4" w:space="0" w:color="00000A"/>
+              <w:right w:val="single" w:sz="4" w:space="0" w:color="00000A"/>
+              <w:insideV w:val="single" w:sz="4" w:space="0" w:color="00000A"/>
+            </w:tcBorders>
+            <w:shd w:fill="FFFFFF" w:val="clear"/>
+            <w:tcMar>
+              <w:left w:w="103" w:type="dxa"/>
+            </w:tcMar>
+          </w:tcPr>
+          <w:p>
+            <w:pPr>
+              <w:pStyle w:val="Normal"/>
+              <w:spacing w:before="0" w:after="0"/>
+              <w:rPr/>
+            </w:pPr>
+            <w:r>
+              <w:rPr/>
+              <w:t>Medium</w:t>
+            </w:r>
+          </w:p>
+        </w:tc>
+        <w:tc>
+          <w:tcPr>
+            <w:tcW w:w="1099" w:type="dxa"/>
+            <w:tcBorders>
+              <w:top w:val="nil"/>
+              <w:left w:val="single" w:sz="4" w:space="0" w:color="00000A"/>
+              <w:bottom w:val="single" w:sz="4" w:space="0" w:color="00000A"/>
+              <w:insideH w:val="single" w:sz="4" w:space="0" w:color="00000A"/>
+              <w:right w:val="single" w:sz="4" w:space="0" w:color="00000A"/>
+              <w:insideV w:val="single" w:sz="4" w:space="0" w:color="00000A"/>
+            </w:tcBorders>
+            <w:shd w:fill="FFFFFF" w:val="clear"/>
+            <w:tcMar>
+              <w:left w:w="103" w:type="dxa"/>
+            </w:tcMar>
+          </w:tcPr>
+          <w:p>
+            <w:pPr>
+              <w:pStyle w:val="Normal"/>
+              <w:spacing w:before="0" w:after="0"/>
+              <w:rPr/>
+            </w:pPr>
+            <w:r>
+              <w:rPr/>
+              <w:t>Monitored</w:t>
+            </w:r>
+          </w:p>
+        </w:tc>
+        <w:tc>
+          <w:tcPr>
+            <w:tcW w:w="1008" w:type="dxa"/>
+            <w:tcBorders>
+              <w:top w:val="nil"/>
+              <w:left w:val="single" w:sz="4" w:space="0" w:color="00000A"/>
+              <w:bottom w:val="single" w:sz="4" w:space="0" w:color="00000A"/>
+              <w:insideH w:val="single" w:sz="4" w:space="0" w:color="00000A"/>
+              <w:right w:val="single" w:sz="4" w:space="0" w:color="00000A"/>
+              <w:insideV w:val="single" w:sz="4" w:space="0" w:color="00000A"/>
+            </w:tcBorders>
+            <w:shd w:fill="FFFFFF" w:val="clear"/>
+            <w:tcMar>
+              <w:left w:w="103" w:type="dxa"/>
+            </w:tcMar>
+          </w:tcPr>
+          <w:p>
+            <w:pPr>
+              <w:pStyle w:val="Normal"/>
+              <w:spacing w:before="0" w:after="0"/>
+              <w:rPr/>
+            </w:pPr>
+            <w:r>
+              <w:rPr/>
+              <w:t>9/2/2015</w:t>
+            </w:r>
+          </w:p>
+        </w:tc>
+        <w:tc>
+          <w:tcPr>
+            <w:tcW w:w="954" w:type="dxa"/>
+            <w:tcBorders>
+              <w:top w:val="nil"/>
+              <w:left w:val="single" w:sz="4" w:space="0" w:color="00000A"/>
+              <w:bottom w:val="single" w:sz="4" w:space="0" w:color="00000A"/>
+              <w:insideH w:val="single" w:sz="4" w:space="0" w:color="00000A"/>
+              <w:right w:val="single" w:sz="4" w:space="0" w:color="00000A"/>
+              <w:insideV w:val="single" w:sz="4" w:space="0" w:color="00000A"/>
+            </w:tcBorders>
+            <w:shd w:fill="FFFFFF" w:val="clear"/>
+            <w:tcMar>
+              <w:left w:w="103" w:type="dxa"/>
+            </w:tcMar>
+          </w:tcPr>
+          <w:p>
+            <w:pPr>
+              <w:pStyle w:val="Normal"/>
+              <w:spacing w:before="0" w:after="0"/>
+              <w:rPr/>
+            </w:pPr>
+            <w:r>
+              <w:rPr/>
+            </w:r>
+          </w:p>
+        </w:tc>
+        <w:tc>
+          <w:tcPr>
+            <w:tcW w:w="1331" w:type="dxa"/>
+            <w:tcBorders>
+              <w:top w:val="nil"/>
+              <w:left w:val="single" w:sz="4" w:space="0" w:color="00000A"/>
+              <w:bottom w:val="single" w:sz="4" w:space="0" w:color="00000A"/>
+              <w:insideH w:val="single" w:sz="4" w:space="0" w:color="00000A"/>
+              <w:right w:val="single" w:sz="4" w:space="0" w:color="00000A"/>
+              <w:insideV w:val="single" w:sz="4" w:space="0" w:color="00000A"/>
+            </w:tcBorders>
+            <w:shd w:fill="FFFFFF" w:val="clear"/>
+            <w:tcMar>
+              <w:left w:w="103" w:type="dxa"/>
+            </w:tcMar>
+          </w:tcPr>
+          <w:p>
+            <w:pPr>
+              <w:pStyle w:val="Normal"/>
+              <w:spacing w:before="0" w:after="0"/>
+              <w:rPr/>
+            </w:pPr>
+            <w:r>
+              <w:rPr/>
+              <w:t>MITIGATION: We are conducting track geometry data collection as early as possible so that we can evaluate the quality of the data. A normal tape measurer will be used to compare the calculated values against.</w:t>
+            </w:r>
+          </w:p>
+        </w:tc>
+        <w:tc>
+          <w:tcPr>
+            <w:tcW w:w="707" w:type="dxa"/>
+            <w:tcBorders>
+              <w:top w:val="nil"/>
+              <w:left w:val="single" w:sz="4" w:space="0" w:color="00000A"/>
+              <w:bottom w:val="single" w:sz="4" w:space="0" w:color="00000A"/>
+              <w:insideH w:val="single" w:sz="4" w:space="0" w:color="00000A"/>
+              <w:right w:val="single" w:sz="4" w:space="0" w:color="00000A"/>
+              <w:insideV w:val="single" w:sz="4" w:space="0" w:color="00000A"/>
+            </w:tcBorders>
+            <w:shd w:fill="FFFFFF" w:val="clear"/>
+            <w:tcMar>
+              <w:left w:w="103" w:type="dxa"/>
             </w:tcMar>
           </w:tcPr>
           <w:p>
@@ -5785,82 +6683,255 @@
   <w:abstractNum w:abstractNumId="4">
     <w:lvl w:ilvl="0">
       <w:start w:val="1"/>
-      <w:numFmt w:val="decimal"/>
-      <w:lvlText w:val=""/>
+      <w:numFmt w:val="bullet"/>
+      <w:lvlText w:val=""/>
       <w:lvlJc w:val="left"/>
       <w:pPr>
-        <w:ind w:left="432" w:hanging="432"/>
-      </w:pPr>
+        <w:tabs>
+          <w:tab w:val="num" w:pos="1440"/>
+        </w:tabs>
+        <w:ind w:left="1440" w:hanging="360"/>
+      </w:pPr>
+      <w:rPr>
+        <w:rFonts w:ascii="Symbol" w:hAnsi="Symbol" w:cs="Symbol" w:hint="default"/>
+      </w:rPr>
     </w:lvl>
     <w:lvl w:ilvl="1">
       <w:start w:val="1"/>
-      <w:numFmt w:val="decimal"/>
-      <w:lvlText w:val="%1.%2"/>
+      <w:numFmt w:val="bullet"/>
+      <w:lvlText w:val="◦"/>
       <w:lvlJc w:val="left"/>
       <w:pPr>
-        <w:ind w:left="576" w:hanging="576"/>
-      </w:pPr>
+        <w:tabs>
+          <w:tab w:val="num" w:pos="1800"/>
+        </w:tabs>
+        <w:ind w:left="1800" w:hanging="360"/>
+      </w:pPr>
+      <w:rPr>
+        <w:rFonts w:ascii="OpenSymbol" w:hAnsi="OpenSymbol" w:cs="OpenSymbol" w:hint="default"/>
+      </w:rPr>
     </w:lvl>
     <w:lvl w:ilvl="2">
       <w:start w:val="1"/>
-      <w:numFmt w:val="decimal"/>
-      <w:lvlText w:val="%1.%2.%3"/>
+      <w:numFmt w:val="bullet"/>
+      <w:lvlText w:val="▪"/>
       <w:lvlJc w:val="left"/>
       <w:pPr>
-        <w:ind w:left="720" w:hanging="720"/>
-      </w:pPr>
+        <w:tabs>
+          <w:tab w:val="num" w:pos="2160"/>
+        </w:tabs>
+        <w:ind w:left="2160" w:hanging="360"/>
+      </w:pPr>
+      <w:rPr>
+        <w:rFonts w:ascii="OpenSymbol" w:hAnsi="OpenSymbol" w:cs="OpenSymbol" w:hint="default"/>
+      </w:rPr>
     </w:lvl>
     <w:lvl w:ilvl="3">
       <w:start w:val="1"/>
-      <w:numFmt w:val="decimal"/>
-      <w:lvlText w:val="%1.%2.%3.%4"/>
+      <w:numFmt w:val="bullet"/>
+      <w:lvlText w:val=""/>
       <w:lvlJc w:val="left"/>
       <w:pPr>
-        <w:ind w:left="864" w:hanging="864"/>
-      </w:pPr>
+        <w:tabs>
+          <w:tab w:val="num" w:pos="2520"/>
+        </w:tabs>
+        <w:ind w:left="2520" w:hanging="360"/>
+      </w:pPr>
+      <w:rPr>
+        <w:rFonts w:ascii="Symbol" w:hAnsi="Symbol" w:cs="Symbol" w:hint="default"/>
+      </w:rPr>
     </w:lvl>
     <w:lvl w:ilvl="4">
       <w:start w:val="1"/>
-      <w:numFmt w:val="decimal"/>
-      <w:lvlText w:val="%1.%2.%3.%4.%5"/>
+      <w:numFmt w:val="bullet"/>
+      <w:lvlText w:val="◦"/>
       <w:lvlJc w:val="left"/>
       <w:pPr>
-        <w:ind w:left="1008" w:hanging="1008"/>
-      </w:pPr>
+        <w:tabs>
+          <w:tab w:val="num" w:pos="2880"/>
+        </w:tabs>
+        <w:ind w:left="2880" w:hanging="360"/>
+      </w:pPr>
+      <w:rPr>
+        <w:rFonts w:ascii="OpenSymbol" w:hAnsi="OpenSymbol" w:cs="OpenSymbol" w:hint="default"/>
+      </w:rPr>
     </w:lvl>
     <w:lvl w:ilvl="5">
       <w:start w:val="1"/>
-      <w:numFmt w:val="decimal"/>
-      <w:lvlText w:val="%1.%2.%3.%4.%5.%6"/>
+      <w:numFmt w:val="bullet"/>
+      <w:lvlText w:val="▪"/>
       <w:lvlJc w:val="left"/>
       <w:pPr>
-        <w:ind w:left="1152" w:hanging="1152"/>
-      </w:pPr>
+        <w:tabs>
+          <w:tab w:val="num" w:pos="3240"/>
+        </w:tabs>
+        <w:ind w:left="3240" w:hanging="360"/>
+      </w:pPr>
+      <w:rPr>
+        <w:rFonts w:ascii="OpenSymbol" w:hAnsi="OpenSymbol" w:cs="OpenSymbol" w:hint="default"/>
+      </w:rPr>
     </w:lvl>
     <w:lvl w:ilvl="6">
       <w:start w:val="1"/>
-      <w:numFmt w:val="decimal"/>
-      <w:lvlText w:val="%1.%2.%3.%4.%5.%6.%7"/>
+      <w:numFmt w:val="bullet"/>
+      <w:lvlText w:val=""/>
       <w:lvlJc w:val="left"/>
       <w:pPr>
-        <w:ind w:left="1296" w:hanging="1296"/>
-      </w:pPr>
+        <w:tabs>
+          <w:tab w:val="num" w:pos="3600"/>
+        </w:tabs>
+        <w:ind w:left="3600" w:hanging="360"/>
+      </w:pPr>
+      <w:rPr>
+        <w:rFonts w:ascii="Symbol" w:hAnsi="Symbol" w:cs="Symbol" w:hint="default"/>
+      </w:rPr>
     </w:lvl>
     <w:lvl w:ilvl="7">
       <w:start w:val="1"/>
-      <w:numFmt w:val="decimal"/>
-      <w:lvlText w:val="%1.%2.%3.%4.%5.%6.%7.%8"/>
+      <w:numFmt w:val="bullet"/>
+      <w:lvlText w:val="◦"/>
       <w:lvlJc w:val="left"/>
       <w:pPr>
-        <w:ind w:left="1440" w:hanging="1440"/>
-      </w:pPr>
+        <w:tabs>
+          <w:tab w:val="num" w:pos="3960"/>
+        </w:tabs>
+        <w:ind w:left="3960" w:hanging="360"/>
+      </w:pPr>
+      <w:rPr>
+        <w:rFonts w:ascii="OpenSymbol" w:hAnsi="OpenSymbol" w:cs="OpenSymbol" w:hint="default"/>
+      </w:rPr>
     </w:lvl>
     <w:lvl w:ilvl="8">
       <w:start w:val="1"/>
-      <w:numFmt w:val="decimal"/>
-      <w:lvlText w:val="%1.%2.%3.%4.%5.%6.%7.%8.%9"/>
+      <w:numFmt w:val="bullet"/>
+      <w:lvlText w:val="▪"/>
       <w:lvlJc w:val="left"/>
       <w:pPr>
+        <w:tabs>
+          <w:tab w:val="num" w:pos="4320"/>
+        </w:tabs>
+        <w:ind w:left="4320" w:hanging="360"/>
+      </w:pPr>
+      <w:rPr>
+        <w:rFonts w:ascii="OpenSymbol" w:hAnsi="OpenSymbol" w:cs="OpenSymbol" w:hint="default"/>
+      </w:rPr>
+    </w:lvl>
+  </w:abstractNum>
+  <w:abstractNum w:abstractNumId="5">
+    <w:lvl w:ilvl="0">
+      <w:start w:val="1"/>
+      <w:numFmt w:val="none"/>
+      <w:suff w:val="nothing"/>
+      <w:lvlText w:val=""/>
+      <w:lvlJc w:val="left"/>
+      <w:pPr>
+        <w:tabs>
+          <w:tab w:val="num" w:pos="432"/>
+        </w:tabs>
+        <w:ind w:left="432" w:hanging="432"/>
+      </w:pPr>
+    </w:lvl>
+    <w:lvl w:ilvl="1">
+      <w:start w:val="1"/>
+      <w:numFmt w:val="none"/>
+      <w:suff w:val="nothing"/>
+      <w:lvlText w:val=""/>
+      <w:lvlJc w:val="left"/>
+      <w:pPr>
+        <w:tabs>
+          <w:tab w:val="num" w:pos="576"/>
+        </w:tabs>
+        <w:ind w:left="576" w:hanging="576"/>
+      </w:pPr>
+    </w:lvl>
+    <w:lvl w:ilvl="2">
+      <w:start w:val="1"/>
+      <w:numFmt w:val="none"/>
+      <w:suff w:val="nothing"/>
+      <w:lvlText w:val=""/>
+      <w:lvlJc w:val="left"/>
+      <w:pPr>
+        <w:tabs>
+          <w:tab w:val="num" w:pos="720"/>
+        </w:tabs>
+        <w:ind w:left="720" w:hanging="720"/>
+      </w:pPr>
+    </w:lvl>
+    <w:lvl w:ilvl="3">
+      <w:start w:val="1"/>
+      <w:numFmt w:val="none"/>
+      <w:suff w:val="nothing"/>
+      <w:lvlText w:val=""/>
+      <w:lvlJc w:val="left"/>
+      <w:pPr>
+        <w:tabs>
+          <w:tab w:val="num" w:pos="864"/>
+        </w:tabs>
+        <w:ind w:left="864" w:hanging="864"/>
+      </w:pPr>
+    </w:lvl>
+    <w:lvl w:ilvl="4">
+      <w:start w:val="1"/>
+      <w:numFmt w:val="none"/>
+      <w:suff w:val="nothing"/>
+      <w:lvlText w:val=""/>
+      <w:lvlJc w:val="left"/>
+      <w:pPr>
+        <w:tabs>
+          <w:tab w:val="num" w:pos="1008"/>
+        </w:tabs>
+        <w:ind w:left="1008" w:hanging="1008"/>
+      </w:pPr>
+    </w:lvl>
+    <w:lvl w:ilvl="5">
+      <w:start w:val="1"/>
+      <w:numFmt w:val="none"/>
+      <w:suff w:val="nothing"/>
+      <w:lvlText w:val=""/>
+      <w:lvlJc w:val="left"/>
+      <w:pPr>
+        <w:tabs>
+          <w:tab w:val="num" w:pos="1152"/>
+        </w:tabs>
+        <w:ind w:left="1152" w:hanging="1152"/>
+      </w:pPr>
+    </w:lvl>
+    <w:lvl w:ilvl="6">
+      <w:start w:val="1"/>
+      <w:numFmt w:val="none"/>
+      <w:suff w:val="nothing"/>
+      <w:lvlText w:val=""/>
+      <w:lvlJc w:val="left"/>
+      <w:pPr>
+        <w:tabs>
+          <w:tab w:val="num" w:pos="1296"/>
+        </w:tabs>
+        <w:ind w:left="1296" w:hanging="1296"/>
+      </w:pPr>
+    </w:lvl>
+    <w:lvl w:ilvl="7">
+      <w:start w:val="1"/>
+      <w:numFmt w:val="none"/>
+      <w:suff w:val="nothing"/>
+      <w:lvlText w:val=""/>
+      <w:lvlJc w:val="left"/>
+      <w:pPr>
+        <w:tabs>
+          <w:tab w:val="num" w:pos="1440"/>
+        </w:tabs>
+        <w:ind w:left="1440" w:hanging="1440"/>
+      </w:pPr>
+    </w:lvl>
+    <w:lvl w:ilvl="8">
+      <w:start w:val="1"/>
+      <w:numFmt w:val="none"/>
+      <w:suff w:val="nothing"/>
+      <w:lvlText w:val=""/>
+      <w:lvlJc w:val="left"/>
+      <w:pPr>
+        <w:tabs>
+          <w:tab w:val="num" w:pos="1584"/>
+        </w:tabs>
         <w:ind w:left="1584" w:hanging="1584"/>
       </w:pPr>
     </w:lvl>
@@ -5876,6 +6947,9 @@
   </w:num>
   <w:num w:numId="4">
     <w:abstractNumId w:val="4"/>
+  </w:num>
+  <w:num w:numId="5">
+    <w:abstractNumId w:val="5"/>
   </w:num>
 </w:numbering>
 </file>
@@ -5893,7 +6967,7 @@
     </w:rPrDefault>
     <w:pPrDefault>
       <w:pPr>
-        <w:spacing w:lineRule="auto" w:line="256"/>
+        <w:spacing w:lineRule="auto" w:line="254"/>
       </w:pPr>
     </w:pPrDefault>
   </w:docDefaults>
@@ -5902,16 +6976,14 @@
     <w:pPr>
       <w:widowControl/>
       <w:suppressAutoHyphens w:val="true"/>
-      <w:kinsoku w:val="true"/>
-      <w:overflowPunct w:val="true"/>
-      <w:autoSpaceDE w:val="true"/>
+      <w:overflowPunct w:val="false"/>
       <w:bidi w:val="0"/>
-      <w:spacing w:lineRule="auto" w:line="256" w:before="0" w:after="160"/>
+      <w:spacing w:lineRule="auto" w:line="254" w:before="0" w:after="160"/>
       <w:jc w:val="left"/>
     </w:pPr>
     <w:rPr>
-      <w:rFonts w:ascii="Calibri" w:hAnsi="Calibri" w:eastAsia="Droid Sans Fallback"/>
-      <w:color w:val="auto"/>
+      <w:rFonts w:ascii="Calibri" w:hAnsi="Calibri" w:eastAsia="Droid Sans Fallback" w:cs="DejaVu Sans"/>
+      <w:color w:val="00000A"/>
       <w:sz w:val="22"/>
       <w:szCs w:val="22"/>
       <w:lang w:val="en-US" w:eastAsia="en-US" w:bidi="ar-SA"/>
@@ -5924,10 +6996,6 @@
     <w:pPr>
       <w:keepNext/>
       <w:keepLines/>
-      <w:numPr>
-        <w:ilvl w:val="0"/>
-        <w:numId w:val="1"/>
-      </w:numPr>
       <w:spacing w:lineRule="auto" w:line="240" w:before="400" w:after="40"/>
       <w:outlineLvl w:val="0"/>
     </w:pPr>
@@ -5945,10 +7013,6 @@
     <w:pPr>
       <w:keepNext/>
       <w:keepLines/>
-      <w:numPr>
-        <w:ilvl w:val="0"/>
-        <w:numId w:val="1"/>
-      </w:numPr>
       <w:spacing w:lineRule="auto" w:line="240" w:before="40" w:after="0"/>
       <w:outlineLvl w:val="1"/>
     </w:pPr>
@@ -5966,10 +7030,6 @@
     <w:pPr>
       <w:keepNext/>
       <w:keepLines/>
-      <w:numPr>
-        <w:ilvl w:val="0"/>
-        <w:numId w:val="1"/>
-      </w:numPr>
       <w:spacing w:lineRule="auto" w:line="240" w:before="40" w:after="0"/>
       <w:outlineLvl w:val="2"/>
     </w:pPr>
@@ -5987,10 +7047,6 @@
     <w:pPr>
       <w:keepNext/>
       <w:keepLines/>
-      <w:numPr>
-        <w:ilvl w:val="0"/>
-        <w:numId w:val="1"/>
-      </w:numPr>
       <w:spacing w:before="40" w:after="0"/>
       <w:outlineLvl w:val="3"/>
     </w:pPr>
@@ -6008,10 +7064,6 @@
     <w:pPr>
       <w:keepNext/>
       <w:keepLines/>
-      <w:numPr>
-        <w:ilvl w:val="0"/>
-        <w:numId w:val="1"/>
-      </w:numPr>
       <w:spacing w:before="40" w:after="0"/>
       <w:outlineLvl w:val="4"/>
     </w:pPr>
@@ -6028,10 +7080,6 @@
     <w:pPr>
       <w:keepNext/>
       <w:keepLines/>
-      <w:numPr>
-        <w:ilvl w:val="0"/>
-        <w:numId w:val="1"/>
-      </w:numPr>
       <w:spacing w:before="40" w:after="0"/>
       <w:outlineLvl w:val="5"/>
     </w:pPr>
@@ -6050,10 +7098,6 @@
     <w:pPr>
       <w:keepNext/>
       <w:keepLines/>
-      <w:numPr>
-        <w:ilvl w:val="0"/>
-        <w:numId w:val="1"/>
-      </w:numPr>
       <w:spacing w:before="40" w:after="0"/>
       <w:outlineLvl w:val="6"/>
     </w:pPr>
@@ -6071,10 +7115,6 @@
     <w:pPr>
       <w:keepNext/>
       <w:keepLines/>
-      <w:numPr>
-        <w:ilvl w:val="0"/>
-        <w:numId w:val="1"/>
-      </w:numPr>
       <w:spacing w:before="40" w:after="0"/>
       <w:outlineLvl w:val="7"/>
     </w:pPr>
@@ -6094,10 +7134,6 @@
     <w:pPr>
       <w:keepNext/>
       <w:keepLines/>
-      <w:numPr>
-        <w:ilvl w:val="0"/>
-        <w:numId w:val="1"/>
-      </w:numPr>
       <w:spacing w:before="40" w:after="0"/>
       <w:outlineLvl w:val="8"/>
     </w:pPr>
@@ -6356,9 +7392,33 @@
       <w:sz w:val="19"/>
     </w:rPr>
   </w:style>
+  <w:style w:type="character" w:styleId="ListLabel5">
+    <w:name w:val="ListLabel 5"/>
+    <w:rPr>
+      <w:rFonts w:cs="Symbol"/>
+    </w:rPr>
+  </w:style>
+  <w:style w:type="character" w:styleId="ListLabel6">
+    <w:name w:val="ListLabel 6"/>
+    <w:rPr>
+      <w:rFonts w:cs="Courier New"/>
+    </w:rPr>
+  </w:style>
+  <w:style w:type="character" w:styleId="ListLabel7">
+    <w:name w:val="ListLabel 7"/>
+    <w:rPr>
+      <w:rFonts w:cs="Wingdings"/>
+    </w:rPr>
+  </w:style>
   <w:style w:type="character" w:styleId="IndexLink">
     <w:name w:val="Index Link"/>
     <w:rPr/>
+  </w:style>
+  <w:style w:type="character" w:styleId="Bullets">
+    <w:name w:val="Bullets"/>
+    <w:rPr>
+      <w:rFonts w:ascii="OpenSymbol" w:hAnsi="OpenSymbol" w:eastAsia="OpenSymbol" w:cs="OpenSymbol"/>
+    </w:rPr>
   </w:style>
   <w:style w:type="paragraph" w:styleId="Heading">
     <w:name w:val="Heading"/>
@@ -6475,16 +7535,14 @@
     <w:pPr>
       <w:widowControl/>
       <w:suppressAutoHyphens w:val="true"/>
-      <w:kinsoku w:val="true"/>
-      <w:overflowPunct w:val="true"/>
-      <w:autoSpaceDE w:val="true"/>
+      <w:overflowPunct w:val="false"/>
       <w:bidi w:val="0"/>
       <w:spacing w:lineRule="auto" w:line="240" w:before="0" w:after="0"/>
       <w:jc w:val="left"/>
     </w:pPr>
     <w:rPr>
-      <w:rFonts w:ascii="Calibri" w:hAnsi="Calibri" w:eastAsia="Droid Sans Fallback"/>
-      <w:color w:val="auto"/>
+      <w:rFonts w:ascii="Calibri" w:hAnsi="Calibri" w:eastAsia="Droid Sans Fallback" w:cs="DejaVu Sans"/>
+      <w:color w:val="00000A"/>
       <w:sz w:val="22"/>
       <w:szCs w:val="22"/>
       <w:lang w:val="en-US" w:eastAsia="en-US" w:bidi="ar-SA"/>

</xml_diff>